<commit_message>
[Farmer-Chandler] db 테이블 관련 내용 수정
</commit_message>
<xml_diff>
--- a/doc/FarmerHuan.docx
+++ b/doc/FarmerHuan.docx
@@ -1,6 +1,6 @@
 
 <file path=word/document.xml><?xml version="1.0" encoding="utf-8"?>
-<w:document xmlns:wpc="http://schemas.microsoft.com/office/word/2010/wordprocessingCanvas" xmlns:mc="http://schemas.openxmlformats.org/markup-compatibility/2006" xmlns:o="urn:schemas-microsoft-com:office:office" xmlns:r="http://schemas.openxmlformats.org/officeDocument/2006/relationships" xmlns:m="http://schemas.openxmlformats.org/officeDocument/2006/math" xmlns:v="urn:schemas-microsoft-com:vml" xmlns:wp14="http://schemas.microsoft.com/office/word/2010/wordprocessingDrawing" xmlns:wp="http://schemas.openxmlformats.org/drawingml/2006/wordprocessingDrawing" xmlns:w10="urn:schemas-microsoft-com:office:word" xmlns:w="http://schemas.openxmlformats.org/wordprocessingml/2006/main" xmlns:w14="http://schemas.microsoft.com/office/word/2010/wordml" xmlns:w15="http://schemas.microsoft.com/office/word/2012/wordml" xmlns:wpg="http://schemas.microsoft.com/office/word/2010/wordprocessingGroup" xmlns:wpi="http://schemas.microsoft.com/office/word/2010/wordprocessingInk" xmlns:wne="http://schemas.microsoft.com/office/word/2006/wordml" xmlns:wps="http://schemas.microsoft.com/office/word/2010/wordprocessingShape" mc:Ignorable="w14 w15 wp14">
+<w:document xmlns:wpc="http://schemas.microsoft.com/office/word/2010/wordprocessingCanvas" xmlns:cx="http://schemas.microsoft.com/office/drawing/2014/chartex" xmlns:cx1="http://schemas.microsoft.com/office/drawing/2015/9/8/chartex" xmlns:mc="http://schemas.openxmlformats.org/markup-compatibility/2006" xmlns:o="urn:schemas-microsoft-com:office:office" xmlns:r="http://schemas.openxmlformats.org/officeDocument/2006/relationships" xmlns:m="http://schemas.openxmlformats.org/officeDocument/2006/math" xmlns:v="urn:schemas-microsoft-com:vml" xmlns:wp14="http://schemas.microsoft.com/office/word/2010/wordprocessingDrawing" xmlns:wp="http://schemas.openxmlformats.org/drawingml/2006/wordprocessingDrawing" xmlns:w10="urn:schemas-microsoft-com:office:word" xmlns:w="http://schemas.openxmlformats.org/wordprocessingml/2006/main" xmlns:w14="http://schemas.microsoft.com/office/word/2010/wordml" xmlns:w15="http://schemas.microsoft.com/office/word/2012/wordml" xmlns:w16se="http://schemas.microsoft.com/office/word/2015/wordml/symex" xmlns:wpg="http://schemas.microsoft.com/office/word/2010/wordprocessingGroup" xmlns:wpi="http://schemas.microsoft.com/office/word/2010/wordprocessingInk" xmlns:wne="http://schemas.microsoft.com/office/word/2006/wordml" xmlns:wps="http://schemas.microsoft.com/office/word/2010/wordprocessingShape" mc:Ignorable="w14 w15 w16se wp14">
   <w:body>
     <w:p>
       <w:pPr>
@@ -13,8 +13,6 @@
         </w:rPr>
         <w:t xml:space="preserve">Project </w:t>
       </w:r>
-      <w:bookmarkStart w:id="0" w:name="_GoBack"/>
-      <w:bookmarkEnd w:id="0"/>
       <w:r>
         <w:br/>
       </w:r>
@@ -69,11 +67,6 @@
             <w:tcW w:w="5228" w:type="dxa"/>
           </w:tcPr>
           <w:p>
-            <w:pPr>
-              <w:rPr>
-                <w:rFonts w:hint="eastAsia"/>
-              </w:rPr>
-            </w:pPr>
             <w:r>
               <w:t># Java</w:t>
             </w:r>
@@ -84,11 +77,6 @@
             <w:tcW w:w="5228" w:type="dxa"/>
           </w:tcPr>
           <w:p>
-            <w:pPr>
-              <w:rPr>
-                <w:rFonts w:hint="eastAsia"/>
-              </w:rPr>
-            </w:pPr>
             <w:r>
               <w:t>jdk 1.8.0_101</w:t>
             </w:r>
@@ -102,11 +90,6 @@
             <w:gridSpan w:val="2"/>
           </w:tcPr>
           <w:p>
-            <w:pPr>
-              <w:rPr>
-                <w:rFonts w:hint="eastAsia"/>
-              </w:rPr>
-            </w:pPr>
             <w:r>
               <w:t>http://www.oracle.com/technetwork/java/javase/downloads/jdk8-downloads-2133151.html</w:t>
             </w:r>
@@ -119,11 +102,6 @@
             <w:tcW w:w="5228" w:type="dxa"/>
           </w:tcPr>
           <w:p>
-            <w:pPr>
-              <w:rPr>
-                <w:rFonts w:hint="eastAsia"/>
-              </w:rPr>
-            </w:pPr>
             <w:r>
               <w:t># Tomcat</w:t>
             </w:r>
@@ -134,11 +112,6 @@
             <w:tcW w:w="5228" w:type="dxa"/>
           </w:tcPr>
           <w:p>
-            <w:pPr>
-              <w:rPr>
-                <w:rFonts w:hint="eastAsia"/>
-              </w:rPr>
-            </w:pPr>
             <w:r>
               <w:t>tomcat 8.0.36</w:t>
             </w:r>
@@ -152,11 +125,6 @@
             <w:gridSpan w:val="2"/>
           </w:tcPr>
           <w:p>
-            <w:pPr>
-              <w:rPr>
-                <w:rFonts w:hint="eastAsia"/>
-              </w:rPr>
-            </w:pPr>
             <w:r>
               <w:t>http://tomcat.apache.org/download-80.cgi</w:t>
             </w:r>
@@ -169,11 +137,6 @@
             <w:tcW w:w="5228" w:type="dxa"/>
           </w:tcPr>
           <w:p>
-            <w:pPr>
-              <w:rPr>
-                <w:rFonts w:hint="eastAsia"/>
-              </w:rPr>
-            </w:pPr>
             <w:r>
               <w:t># Spring</w:t>
             </w:r>
@@ -184,11 +147,6 @@
             <w:tcW w:w="5228" w:type="dxa"/>
           </w:tcPr>
           <w:p>
-            <w:pPr>
-              <w:rPr>
-                <w:rFonts w:hint="eastAsia"/>
-              </w:rPr>
-            </w:pPr>
             <w:r>
               <w:t>sts 3.8.0</w:t>
             </w:r>
@@ -202,11 +160,6 @@
             <w:gridSpan w:val="2"/>
           </w:tcPr>
           <w:p>
-            <w:pPr>
-              <w:rPr>
-                <w:rFonts w:hint="eastAsia"/>
-              </w:rPr>
-            </w:pPr>
             <w:r>
               <w:t>http://spring.io/tools/sts/all/</w:t>
             </w:r>
@@ -219,11 +172,6 @@
             <w:tcW w:w="5228" w:type="dxa"/>
           </w:tcPr>
           <w:p>
-            <w:pPr>
-              <w:rPr>
-                <w:rFonts w:hint="eastAsia"/>
-              </w:rPr>
-            </w:pPr>
             <w:r>
               <w:t># Oracle database</w:t>
             </w:r>
@@ -234,11 +182,6 @@
             <w:tcW w:w="5228" w:type="dxa"/>
           </w:tcPr>
           <w:p>
-            <w:pPr>
-              <w:rPr>
-                <w:rFonts w:hint="eastAsia"/>
-              </w:rPr>
-            </w:pPr>
             <w:r>
               <w:t>oracle 11g Release 2</w:t>
             </w:r>
@@ -252,11 +195,6 @@
             <w:gridSpan w:val="2"/>
           </w:tcPr>
           <w:p>
-            <w:pPr>
-              <w:rPr>
-                <w:rFonts w:hint="eastAsia"/>
-              </w:rPr>
-            </w:pPr>
             <w:r>
               <w:t>http://www.oracle.com/technetwork/database/enterprise-edition/downloads/index.html</w:t>
             </w:r>
@@ -264,13 +202,7 @@
         </w:tc>
       </w:tr>
     </w:tbl>
-    <w:p>
-      <w:pPr>
-        <w:rPr>
-          <w:rFonts w:hint="eastAsia"/>
-        </w:rPr>
-      </w:pPr>
-    </w:p>
+    <w:p/>
     <w:p>
       <w:pPr>
         <w:pStyle w:val="a6"/>
@@ -279,9 +211,6 @@
           <w:numId w:val="2"/>
         </w:numPr>
         <w:ind w:leftChars="0"/>
-        <w:rPr>
-          <w:rFonts w:hint="eastAsia"/>
-        </w:rPr>
       </w:pPr>
       <w:r>
         <w:rPr>
@@ -360,9 +289,6 @@
           <w:numId w:val="2"/>
         </w:numPr>
         <w:ind w:leftChars="0"/>
-        <w:rPr>
-          <w:rFonts w:hint="eastAsia"/>
-        </w:rPr>
       </w:pPr>
       <w:r>
         <w:rPr>
@@ -391,9 +317,6 @@
           <w:p>
             <w:pPr>
               <w:jc w:val="center"/>
-              <w:rPr>
-                <w:rFonts w:hint="eastAsia"/>
-              </w:rPr>
             </w:pPr>
             <w:r>
               <w:rPr>
@@ -410,12 +333,12 @@
           <w:p>
             <w:pPr>
               <w:jc w:val="center"/>
-              <w:rPr>
-                <w:rFonts w:hint="eastAsia"/>
-              </w:rPr>
-            </w:pPr>
-            <w:r>
-              <w:t>M</w:t>
+            </w:pPr>
+            <w:r>
+              <w:rPr>
+                <w:rFonts w:hint="eastAsia"/>
+              </w:rPr>
+              <w:t>m</w:t>
             </w:r>
             <w:r>
               <w:rPr>
@@ -455,9 +378,6 @@
           <w:p>
             <w:pPr>
               <w:jc w:val="center"/>
-              <w:rPr>
-                <w:rFonts w:hint="eastAsia"/>
-              </w:rPr>
             </w:pPr>
             <w:r>
               <w:rPr>
@@ -474,15 +394,18 @@
           <w:p>
             <w:pPr>
               <w:jc w:val="center"/>
-              <w:rPr>
-                <w:rFonts w:hint="eastAsia"/>
-              </w:rPr>
-            </w:pPr>
-            <w:r>
-              <w:rPr>
-                <w:rFonts w:hint="eastAsia"/>
-              </w:rPr>
-              <w:t>Login.jsp</w:t>
+            </w:pPr>
+            <w:r>
+              <w:rPr>
+                <w:rFonts w:hint="eastAsia"/>
+              </w:rPr>
+              <w:t>l</w:t>
+            </w:r>
+            <w:r>
+              <w:rPr>
+                <w:rFonts w:hint="eastAsia"/>
+              </w:rPr>
+              <w:t>ogin.jsp</w:t>
             </w:r>
           </w:p>
         </w:tc>
@@ -490,25 +413,13 @@
           <w:tcPr>
             <w:tcW w:w="2584" w:type="dxa"/>
           </w:tcPr>
-          <w:p>
-            <w:pPr>
-              <w:rPr>
-                <w:rFonts w:hint="eastAsia"/>
-              </w:rPr>
-            </w:pPr>
-          </w:p>
+          <w:p/>
         </w:tc>
         <w:tc>
           <w:tcPr>
             <w:tcW w:w="2527" w:type="dxa"/>
           </w:tcPr>
-          <w:p>
-            <w:pPr>
-              <w:rPr>
-                <w:rFonts w:hint="eastAsia"/>
-              </w:rPr>
-            </w:pPr>
-          </w:p>
+          <w:p/>
         </w:tc>
       </w:tr>
       <w:tr>
@@ -519,9 +430,6 @@
           <w:p>
             <w:pPr>
               <w:jc w:val="center"/>
-              <w:rPr>
-                <w:rFonts w:hint="eastAsia"/>
-              </w:rPr>
             </w:pPr>
             <w:r>
               <w:rPr>
@@ -538,15 +446,18 @@
           <w:p>
             <w:pPr>
               <w:jc w:val="center"/>
-              <w:rPr>
-                <w:rFonts w:hint="eastAsia"/>
-              </w:rPr>
-            </w:pPr>
-            <w:r>
-              <w:rPr>
-                <w:rFonts w:hint="eastAsia"/>
-              </w:rPr>
-              <w:t>Join.jsp</w:t>
+            </w:pPr>
+            <w:r>
+              <w:rPr>
+                <w:rFonts w:hint="eastAsia"/>
+              </w:rPr>
+              <w:t>j</w:t>
+            </w:r>
+            <w:r>
+              <w:rPr>
+                <w:rFonts w:hint="eastAsia"/>
+              </w:rPr>
+              <w:t>oin.jsp</w:t>
             </w:r>
           </w:p>
         </w:tc>
@@ -554,25 +465,13 @@
           <w:tcPr>
             <w:tcW w:w="2584" w:type="dxa"/>
           </w:tcPr>
-          <w:p>
-            <w:pPr>
-              <w:rPr>
-                <w:rFonts w:hint="eastAsia"/>
-              </w:rPr>
-            </w:pPr>
-          </w:p>
+          <w:p/>
         </w:tc>
         <w:tc>
           <w:tcPr>
             <w:tcW w:w="2527" w:type="dxa"/>
           </w:tcPr>
-          <w:p>
-            <w:pPr>
-              <w:rPr>
-                <w:rFonts w:hint="eastAsia"/>
-              </w:rPr>
-            </w:pPr>
-          </w:p>
+          <w:p/>
         </w:tc>
       </w:tr>
       <w:tr>
@@ -585,9 +484,6 @@
           <w:p>
             <w:pPr>
               <w:jc w:val="center"/>
-              <w:rPr>
-                <w:rFonts w:hint="eastAsia"/>
-              </w:rPr>
             </w:pPr>
             <w:r>
               <w:rPr>
@@ -606,12 +502,9 @@
           <w:p>
             <w:pPr>
               <w:jc w:val="center"/>
-              <w:rPr>
-                <w:rFonts w:hint="eastAsia"/>
-              </w:rPr>
-            </w:pPr>
-            <w:r>
-              <w:t>B</w:t>
+            </w:pPr>
+            <w:r>
+              <w:t>b</w:t>
             </w:r>
             <w:r>
               <w:rPr>
@@ -631,9 +524,6 @@
           <w:p>
             <w:pPr>
               <w:jc w:val="center"/>
-              <w:rPr>
-                <w:rFonts w:hint="eastAsia"/>
-              </w:rPr>
             </w:pPr>
             <w:r>
               <w:rPr>
@@ -650,12 +540,9 @@
           <w:p>
             <w:pPr>
               <w:jc w:val="center"/>
-              <w:rPr>
-                <w:rFonts w:hint="eastAsia"/>
-              </w:rPr>
-            </w:pPr>
-            <w:r>
-              <w:t>Page_notice</w:t>
+            </w:pPr>
+            <w:r>
+              <w:t>notice</w:t>
             </w:r>
             <w:r>
               <w:rPr>
@@ -672,26 +559,14 @@
             <w:tcW w:w="2584" w:type="dxa"/>
             <w:vMerge/>
           </w:tcPr>
-          <w:p>
-            <w:pPr>
-              <w:rPr>
-                <w:rFonts w:hint="eastAsia"/>
-              </w:rPr>
-            </w:pPr>
-          </w:p>
+          <w:p/>
         </w:tc>
         <w:tc>
           <w:tcPr>
             <w:tcW w:w="2761" w:type="dxa"/>
             <w:vMerge/>
           </w:tcPr>
-          <w:p>
-            <w:pPr>
-              <w:rPr>
-                <w:rFonts w:hint="eastAsia"/>
-              </w:rPr>
-            </w:pPr>
-          </w:p>
+          <w:p/>
         </w:tc>
         <w:tc>
           <w:tcPr>
@@ -700,9 +575,6 @@
           <w:p>
             <w:pPr>
               <w:jc w:val="center"/>
-              <w:rPr>
-                <w:rFonts w:hint="eastAsia"/>
-              </w:rPr>
             </w:pPr>
             <w:r>
               <w:rPr>
@@ -719,12 +591,9 @@
           <w:p>
             <w:pPr>
               <w:jc w:val="center"/>
-              <w:rPr>
-                <w:rFonts w:hint="eastAsia"/>
-              </w:rPr>
-            </w:pPr>
-            <w:r>
-              <w:t>Page_free</w:t>
+            </w:pPr>
+            <w:r>
+              <w:t>free</w:t>
             </w:r>
             <w:r>
               <w:rPr>
@@ -744,26 +613,14 @@
             <w:tcW w:w="2584" w:type="dxa"/>
             <w:vMerge/>
           </w:tcPr>
-          <w:p>
-            <w:pPr>
-              <w:rPr>
-                <w:rFonts w:hint="eastAsia"/>
-              </w:rPr>
-            </w:pPr>
-          </w:p>
+          <w:p/>
         </w:tc>
         <w:tc>
           <w:tcPr>
             <w:tcW w:w="2761" w:type="dxa"/>
             <w:vMerge/>
           </w:tcPr>
-          <w:p>
-            <w:pPr>
-              <w:rPr>
-                <w:rFonts w:hint="eastAsia"/>
-              </w:rPr>
-            </w:pPr>
-          </w:p>
+          <w:p/>
         </w:tc>
         <w:tc>
           <w:tcPr>
@@ -772,9 +629,6 @@
           <w:p>
             <w:pPr>
               <w:jc w:val="center"/>
-              <w:rPr>
-                <w:rFonts w:hint="eastAsia"/>
-              </w:rPr>
             </w:pPr>
             <w:r>
               <w:rPr>
@@ -791,13 +645,7 @@
           <w:p>
             <w:pPr>
               <w:jc w:val="center"/>
-              <w:rPr>
-                <w:rFonts w:hint="eastAsia"/>
-              </w:rPr>
-            </w:pPr>
-            <w:r>
-              <w:t>Page_</w:t>
-            </w:r>
+            </w:pPr>
             <w:r>
               <w:rPr>
                 <w:rFonts w:hint="eastAsia"/>
@@ -813,26 +661,14 @@
             <w:tcW w:w="2584" w:type="dxa"/>
             <w:vMerge/>
           </w:tcPr>
-          <w:p>
-            <w:pPr>
-              <w:rPr>
-                <w:rFonts w:hint="eastAsia"/>
-              </w:rPr>
-            </w:pPr>
-          </w:p>
+          <w:p/>
         </w:tc>
         <w:tc>
           <w:tcPr>
             <w:tcW w:w="2761" w:type="dxa"/>
             <w:vMerge/>
           </w:tcPr>
-          <w:p>
-            <w:pPr>
-              <w:rPr>
-                <w:rFonts w:hint="eastAsia"/>
-              </w:rPr>
-            </w:pPr>
-          </w:p>
+          <w:p/>
         </w:tc>
         <w:tc>
           <w:tcPr>
@@ -841,9 +677,6 @@
           <w:p>
             <w:pPr>
               <w:jc w:val="center"/>
-              <w:rPr>
-                <w:rFonts w:hint="eastAsia"/>
-              </w:rPr>
             </w:pPr>
             <w:r>
               <w:rPr>
@@ -860,30 +693,21 @@
           <w:p>
             <w:pPr>
               <w:jc w:val="center"/>
-              <w:rPr>
-                <w:rFonts w:hint="eastAsia"/>
-              </w:rPr>
-            </w:pPr>
-            <w:r>
-              <w:t>P</w:t>
-            </w:r>
-            <w:r>
-              <w:rPr>
-                <w:rFonts w:hint="eastAsia"/>
-              </w:rPr>
-              <w:t>age_GuestBook.jsp</w:t>
+            </w:pPr>
+            <w:r>
+              <w:t>guestbook</w:t>
+            </w:r>
+            <w:r>
+              <w:rPr>
+                <w:rFonts w:hint="eastAsia"/>
+              </w:rPr>
+              <w:t>.jsp</w:t>
             </w:r>
           </w:p>
         </w:tc>
       </w:tr>
     </w:tbl>
-    <w:p>
-      <w:pPr>
-        <w:rPr>
-          <w:rFonts w:hint="eastAsia"/>
-        </w:rPr>
-      </w:pPr>
-    </w:p>
+    <w:p/>
     <w:p>
       <w:pPr>
         <w:pStyle w:val="a6"/>
@@ -1062,7 +886,13 @@
               <w:rPr>
                 <w:rFonts w:hint="eastAsia"/>
               </w:rPr>
-              <w:t>FH_TB_BOARDLIST)</w:t>
+              <w:t>FH_TB_USER</w:t>
+            </w:r>
+            <w:r>
+              <w:rPr>
+                <w:rFonts w:hint="eastAsia"/>
+              </w:rPr>
+              <w:t>)</w:t>
             </w:r>
           </w:p>
         </w:tc>
@@ -1078,10 +908,7 @@
               <w:jc w:val="center"/>
             </w:pPr>
             <w:r>
-              <w:rPr>
-                <w:rFonts w:hint="eastAsia"/>
-              </w:rPr>
-              <w:t>Index</w:t>
+              <w:t>idx</w:t>
             </w:r>
           </w:p>
         </w:tc>
@@ -1153,35 +980,51 @@
             <w:tcW w:w="2682" w:type="dxa"/>
             <w:vMerge/>
             <w:tcBorders>
+              <w:top w:val="single" w:sz="12" w:space="0" w:color="auto"/>
               <w:left w:val="single" w:sz="12" w:space="0" w:color="auto"/>
             </w:tcBorders>
           </w:tcPr>
           <w:p>
             <w:pPr>
               <w:jc w:val="center"/>
+              <w:rPr>
+                <w:rFonts w:hint="eastAsia"/>
+              </w:rPr>
             </w:pPr>
           </w:p>
         </w:tc>
         <w:tc>
           <w:tcPr>
             <w:tcW w:w="2004" w:type="dxa"/>
-          </w:tcPr>
-          <w:p>
-            <w:pPr>
-              <w:jc w:val="center"/>
-            </w:pPr>
-            <w:r>
-              <w:t>Name</w:t>
+            <w:tcBorders>
+              <w:top w:val="single" w:sz="12" w:space="0" w:color="auto"/>
+            </w:tcBorders>
+          </w:tcPr>
+          <w:p>
+            <w:pPr>
+              <w:jc w:val="center"/>
+            </w:pPr>
+            <w:r>
+              <w:rPr>
+                <w:rFonts w:hint="eastAsia"/>
+              </w:rPr>
+              <w:t>id</w:t>
             </w:r>
           </w:p>
         </w:tc>
         <w:tc>
           <w:tcPr>
             <w:tcW w:w="2131" w:type="dxa"/>
-          </w:tcPr>
-          <w:p>
-            <w:pPr>
-              <w:jc w:val="center"/>
+            <w:tcBorders>
+              <w:top w:val="single" w:sz="12" w:space="0" w:color="auto"/>
+            </w:tcBorders>
+          </w:tcPr>
+          <w:p>
+            <w:pPr>
+              <w:jc w:val="center"/>
+              <w:rPr>
+                <w:rFonts w:hint="eastAsia"/>
+              </w:rPr>
             </w:pPr>
             <w:r>
               <w:rPr>
@@ -1194,6 +1037,9 @@
         <w:tc>
           <w:tcPr>
             <w:tcW w:w="1903" w:type="dxa"/>
+            <w:tcBorders>
+              <w:top w:val="single" w:sz="12" w:space="0" w:color="auto"/>
+            </w:tcBorders>
           </w:tcPr>
           <w:p>
             <w:pPr>
@@ -1211,12 +1057,16 @@
           <w:tcPr>
             <w:tcW w:w="1716" w:type="dxa"/>
             <w:tcBorders>
+              <w:top w:val="single" w:sz="12" w:space="0" w:color="auto"/>
               <w:right w:val="single" w:sz="12" w:space="0" w:color="auto"/>
             </w:tcBorders>
           </w:tcPr>
           <w:p>
             <w:pPr>
               <w:jc w:val="center"/>
+              <w:rPr>
+                <w:rFonts w:hint="eastAsia"/>
+              </w:rPr>
             </w:pPr>
             <w:r>
               <w:rPr>
@@ -1233,54 +1083,85 @@
             <w:tcW w:w="2682" w:type="dxa"/>
             <w:vMerge/>
             <w:tcBorders>
+              <w:top w:val="single" w:sz="12" w:space="0" w:color="auto"/>
               <w:left w:val="single" w:sz="12" w:space="0" w:color="auto"/>
             </w:tcBorders>
           </w:tcPr>
           <w:p>
             <w:pPr>
               <w:jc w:val="center"/>
+              <w:rPr>
+                <w:rFonts w:hint="eastAsia"/>
+              </w:rPr>
             </w:pPr>
           </w:p>
         </w:tc>
         <w:tc>
           <w:tcPr>
             <w:tcW w:w="2004" w:type="dxa"/>
-          </w:tcPr>
-          <w:p>
-            <w:pPr>
-              <w:jc w:val="center"/>
-            </w:pPr>
-            <w:r>
-              <w:t>Gender</w:t>
+            <w:tcBorders>
+              <w:top w:val="single" w:sz="12" w:space="0" w:color="auto"/>
+            </w:tcBorders>
+          </w:tcPr>
+          <w:p>
+            <w:pPr>
+              <w:jc w:val="center"/>
+              <w:rPr>
+                <w:rFonts w:hint="eastAsia"/>
+              </w:rPr>
+            </w:pPr>
+            <w:r>
+              <w:t>p</w:t>
+            </w:r>
+            <w:r>
+              <w:rPr>
+                <w:rFonts w:hint="eastAsia"/>
+              </w:rPr>
+              <w:t>assword</w:t>
             </w:r>
           </w:p>
         </w:tc>
         <w:tc>
           <w:tcPr>
             <w:tcW w:w="2131" w:type="dxa"/>
-          </w:tcPr>
-          <w:p>
-            <w:pPr>
-              <w:jc w:val="center"/>
-            </w:pPr>
-            <w:r>
-              <w:t>Varchar</w:t>
+            <w:tcBorders>
+              <w:top w:val="single" w:sz="12" w:space="0" w:color="auto"/>
+            </w:tcBorders>
+          </w:tcPr>
+          <w:p>
+            <w:pPr>
+              <w:jc w:val="center"/>
+              <w:rPr>
+                <w:rFonts w:hint="eastAsia"/>
+              </w:rPr>
+            </w:pPr>
+            <w:r>
+              <w:rPr>
+                <w:rFonts w:hint="eastAsia"/>
+              </w:rPr>
+              <w:t>Varchar2</w:t>
             </w:r>
           </w:p>
         </w:tc>
         <w:tc>
           <w:tcPr>
             <w:tcW w:w="1903" w:type="dxa"/>
-          </w:tcPr>
-          <w:p>
-            <w:pPr>
-              <w:jc w:val="center"/>
-            </w:pPr>
-            <w:r>
-              <w:rPr>
-                <w:rFonts w:hint="eastAsia"/>
-              </w:rPr>
-              <w:t>1</w:t>
+            <w:tcBorders>
+              <w:top w:val="single" w:sz="12" w:space="0" w:color="auto"/>
+            </w:tcBorders>
+          </w:tcPr>
+          <w:p>
+            <w:pPr>
+              <w:jc w:val="center"/>
+              <w:rPr>
+                <w:rFonts w:hint="eastAsia"/>
+              </w:rPr>
+            </w:pPr>
+            <w:r>
+              <w:rPr>
+                <w:rFonts w:hint="eastAsia"/>
+              </w:rPr>
+              <w:t>20</w:t>
             </w:r>
           </w:p>
         </w:tc>
@@ -1288,13 +1169,32 @@
           <w:tcPr>
             <w:tcW w:w="1716" w:type="dxa"/>
             <w:tcBorders>
+              <w:top w:val="single" w:sz="12" w:space="0" w:color="auto"/>
               <w:right w:val="single" w:sz="12" w:space="0" w:color="auto"/>
             </w:tcBorders>
           </w:tcPr>
           <w:p>
             <w:pPr>
               <w:jc w:val="center"/>
-            </w:pPr>
+              <w:rPr>
+                <w:rFonts w:hint="eastAsia"/>
+              </w:rPr>
+            </w:pPr>
+            <w:r>
+              <w:rPr>
+                <w:rFonts w:hint="eastAsia"/>
+              </w:rPr>
+              <w:t>Not</w:t>
+            </w:r>
+            <w:r>
+              <w:t xml:space="preserve"> </w:t>
+            </w:r>
+            <w:r>
+              <w:rPr>
+                <w:rFonts w:hint="eastAsia"/>
+              </w:rPr>
+              <w:t>null</w:t>
+            </w:r>
           </w:p>
         </w:tc>
       </w:tr>
@@ -1322,10 +1222,10 @@
               <w:jc w:val="center"/>
             </w:pPr>
             <w:r>
-              <w:rPr>
-                <w:rFonts w:hint="eastAsia"/>
-              </w:rPr>
-              <w:t>Phone</w:t>
+              <w:t>n</w:t>
+            </w:r>
+            <w:r>
+              <w:t>ame</w:t>
             </w:r>
           </w:p>
         </w:tc>
@@ -1338,6 +1238,9 @@
               <w:jc w:val="center"/>
             </w:pPr>
             <w:r>
+              <w:rPr>
+                <w:rFonts w:hint="eastAsia"/>
+              </w:rPr>
               <w:t>Varchar2</w:t>
             </w:r>
           </w:p>
@@ -1354,7 +1257,7 @@
               <w:rPr>
                 <w:rFonts w:hint="eastAsia"/>
               </w:rPr>
-              <w:t>11</w:t>
+              <w:t>20</w:t>
             </w:r>
           </w:p>
         </w:tc>
@@ -1369,6 +1272,12 @@
             <w:pPr>
               <w:jc w:val="center"/>
             </w:pPr>
+            <w:r>
+              <w:rPr>
+                <w:rFonts w:hint="eastAsia"/>
+              </w:rPr>
+              <w:t>Not null</w:t>
+            </w:r>
           </w:p>
         </w:tc>
       </w:tr>
@@ -1394,15 +1303,12 @@
           <w:p>
             <w:pPr>
               <w:jc w:val="center"/>
-              <w:rPr>
-                <w:rFonts w:hint="eastAsia"/>
-              </w:rPr>
-            </w:pPr>
-            <w:r>
-              <w:rPr>
-                <w:rFonts w:hint="eastAsia"/>
-              </w:rPr>
-              <w:t>E_mail</w:t>
+            </w:pPr>
+            <w:r>
+              <w:t>g</w:t>
+            </w:r>
+            <w:r>
+              <w:t>ender</w:t>
             </w:r>
           </w:p>
         </w:tc>
@@ -1415,10 +1321,7 @@
               <w:jc w:val="center"/>
             </w:pPr>
             <w:r>
-              <w:rPr>
-                <w:rFonts w:hint="eastAsia"/>
-              </w:rPr>
-              <w:t>Varchar2</w:t>
+              <w:t>Varchar</w:t>
             </w:r>
           </w:p>
         </w:tc>
@@ -1429,15 +1332,12 @@
           <w:p>
             <w:pPr>
               <w:jc w:val="center"/>
-              <w:rPr>
-                <w:rFonts w:hint="eastAsia"/>
-              </w:rPr>
-            </w:pPr>
-            <w:r>
-              <w:rPr>
-                <w:rFonts w:hint="eastAsia"/>
-              </w:rPr>
-              <w:t>30</w:t>
+            </w:pPr>
+            <w:r>
+              <w:rPr>
+                <w:rFonts w:hint="eastAsia"/>
+              </w:rPr>
+              <w:t>1</w:t>
             </w:r>
           </w:p>
         </w:tc>
@@ -1462,6 +1362,166 @@
             <w:vMerge/>
             <w:tcBorders>
               <w:left w:val="single" w:sz="12" w:space="0" w:color="auto"/>
+            </w:tcBorders>
+          </w:tcPr>
+          <w:p>
+            <w:pPr>
+              <w:jc w:val="center"/>
+            </w:pPr>
+          </w:p>
+        </w:tc>
+        <w:tc>
+          <w:tcPr>
+            <w:tcW w:w="2004" w:type="dxa"/>
+          </w:tcPr>
+          <w:p>
+            <w:pPr>
+              <w:jc w:val="center"/>
+            </w:pPr>
+            <w:r>
+              <w:rPr>
+                <w:rFonts w:hint="eastAsia"/>
+              </w:rPr>
+              <w:t>p</w:t>
+            </w:r>
+            <w:r>
+              <w:rPr>
+                <w:rFonts w:hint="eastAsia"/>
+              </w:rPr>
+              <w:t>hone</w:t>
+            </w:r>
+          </w:p>
+        </w:tc>
+        <w:tc>
+          <w:tcPr>
+            <w:tcW w:w="2131" w:type="dxa"/>
+          </w:tcPr>
+          <w:p>
+            <w:pPr>
+              <w:jc w:val="center"/>
+            </w:pPr>
+            <w:r>
+              <w:t>Varchar2</w:t>
+            </w:r>
+          </w:p>
+        </w:tc>
+        <w:tc>
+          <w:tcPr>
+            <w:tcW w:w="1903" w:type="dxa"/>
+          </w:tcPr>
+          <w:p>
+            <w:pPr>
+              <w:jc w:val="center"/>
+            </w:pPr>
+            <w:r>
+              <w:rPr>
+                <w:rFonts w:hint="eastAsia"/>
+              </w:rPr>
+              <w:t>11</w:t>
+            </w:r>
+          </w:p>
+        </w:tc>
+        <w:tc>
+          <w:tcPr>
+            <w:tcW w:w="1716" w:type="dxa"/>
+            <w:tcBorders>
+              <w:right w:val="single" w:sz="12" w:space="0" w:color="auto"/>
+            </w:tcBorders>
+          </w:tcPr>
+          <w:p>
+            <w:pPr>
+              <w:jc w:val="center"/>
+            </w:pPr>
+          </w:p>
+        </w:tc>
+      </w:tr>
+      <w:tr>
+        <w:tc>
+          <w:tcPr>
+            <w:tcW w:w="2682" w:type="dxa"/>
+            <w:vMerge/>
+            <w:tcBorders>
+              <w:left w:val="single" w:sz="12" w:space="0" w:color="auto"/>
+            </w:tcBorders>
+          </w:tcPr>
+          <w:p>
+            <w:pPr>
+              <w:jc w:val="center"/>
+            </w:pPr>
+          </w:p>
+        </w:tc>
+        <w:tc>
+          <w:tcPr>
+            <w:tcW w:w="2004" w:type="dxa"/>
+          </w:tcPr>
+          <w:p>
+            <w:pPr>
+              <w:jc w:val="center"/>
+            </w:pPr>
+            <w:r>
+              <w:t>e</w:t>
+            </w:r>
+            <w:r>
+              <w:rPr>
+                <w:rFonts w:hint="eastAsia"/>
+              </w:rPr>
+              <w:t>mail</w:t>
+            </w:r>
+          </w:p>
+        </w:tc>
+        <w:tc>
+          <w:tcPr>
+            <w:tcW w:w="2131" w:type="dxa"/>
+          </w:tcPr>
+          <w:p>
+            <w:pPr>
+              <w:jc w:val="center"/>
+            </w:pPr>
+            <w:r>
+              <w:rPr>
+                <w:rFonts w:hint="eastAsia"/>
+              </w:rPr>
+              <w:t>Varchar2</w:t>
+            </w:r>
+          </w:p>
+        </w:tc>
+        <w:tc>
+          <w:tcPr>
+            <w:tcW w:w="1903" w:type="dxa"/>
+          </w:tcPr>
+          <w:p>
+            <w:pPr>
+              <w:jc w:val="center"/>
+            </w:pPr>
+            <w:r>
+              <w:rPr>
+                <w:rFonts w:hint="eastAsia"/>
+              </w:rPr>
+              <w:t>30</w:t>
+            </w:r>
+          </w:p>
+        </w:tc>
+        <w:tc>
+          <w:tcPr>
+            <w:tcW w:w="1716" w:type="dxa"/>
+            <w:tcBorders>
+              <w:right w:val="single" w:sz="12" w:space="0" w:color="auto"/>
+            </w:tcBorders>
+          </w:tcPr>
+          <w:p>
+            <w:pPr>
+              <w:jc w:val="center"/>
+            </w:pPr>
+          </w:p>
+        </w:tc>
+      </w:tr>
+      <w:tr>
+        <w:tc>
+          <w:tcPr>
+            <w:tcW w:w="2682" w:type="dxa"/>
+            <w:vMerge/>
+            <w:tcBorders>
+              <w:left w:val="single" w:sz="12" w:space="0" w:color="auto"/>
               <w:bottom w:val="single" w:sz="12" w:space="0" w:color="auto"/>
             </w:tcBorders>
           </w:tcPr>
@@ -1481,15 +1541,15 @@
           <w:p>
             <w:pPr>
               <w:jc w:val="center"/>
-              <w:rPr>
-                <w:rFonts w:hint="eastAsia"/>
-              </w:rPr>
-            </w:pPr>
-            <w:r>
-              <w:rPr>
-                <w:rFonts w:hint="eastAsia"/>
-              </w:rPr>
-              <w:t>Admin</w:t>
+            </w:pPr>
+            <w:r>
+              <w:t>a</w:t>
+            </w:r>
+            <w:r>
+              <w:rPr>
+                <w:rFonts w:hint="eastAsia"/>
+              </w:rPr>
+              <w:t>dmin</w:t>
             </w:r>
           </w:p>
         </w:tc>
@@ -1503,9 +1563,6 @@
           <w:p>
             <w:pPr>
               <w:jc w:val="center"/>
-              <w:rPr>
-                <w:rFonts w:hint="eastAsia"/>
-              </w:rPr>
             </w:pPr>
             <w:r>
               <w:rPr>
@@ -1525,9 +1582,6 @@
           <w:p>
             <w:pPr>
               <w:jc w:val="center"/>
-              <w:rPr>
-                <w:rFonts w:hint="eastAsia"/>
-              </w:rPr>
             </w:pPr>
             <w:r>
               <w:rPr>
@@ -1582,9 +1636,6 @@
           <w:p>
             <w:pPr>
               <w:jc w:val="center"/>
-              <w:rPr>
-                <w:rFonts w:hint="eastAsia"/>
-              </w:rPr>
             </w:pPr>
             <w:r>
               <w:rPr>
@@ -1604,15 +1655,9 @@
           <w:p>
             <w:pPr>
               <w:jc w:val="center"/>
-              <w:rPr>
-                <w:rFonts w:hint="eastAsia"/>
-              </w:rPr>
-            </w:pPr>
-            <w:r>
-              <w:rPr>
-                <w:rFonts w:hint="eastAsia"/>
-              </w:rPr>
-              <w:t>Index</w:t>
+            </w:pPr>
+            <w:r>
+              <w:t>idx</w:t>
             </w:r>
           </w:p>
         </w:tc>
@@ -1626,9 +1671,6 @@
           <w:p>
             <w:pPr>
               <w:jc w:val="center"/>
-              <w:rPr>
-                <w:rFonts w:hint="eastAsia"/>
-              </w:rPr>
             </w:pPr>
             <w:r>
               <w:rPr>
@@ -1648,9 +1690,6 @@
           <w:p>
             <w:pPr>
               <w:jc w:val="center"/>
-              <w:rPr>
-                <w:rFonts w:hint="eastAsia"/>
-              </w:rPr>
             </w:pPr>
             <w:r>
               <w:rPr>
@@ -1693,9 +1732,6 @@
           <w:p>
             <w:pPr>
               <w:jc w:val="center"/>
-              <w:rPr>
-                <w:rFonts w:hint="eastAsia"/>
-              </w:rPr>
             </w:pPr>
           </w:p>
         </w:tc>
@@ -1706,15 +1742,15 @@
           <w:p>
             <w:pPr>
               <w:jc w:val="center"/>
-              <w:rPr>
-                <w:rFonts w:hint="eastAsia"/>
-              </w:rPr>
-            </w:pPr>
-            <w:r>
-              <w:rPr>
-                <w:rFonts w:hint="eastAsia"/>
-              </w:rPr>
-              <w:t>BoardCode</w:t>
+            </w:pPr>
+            <w:r>
+              <w:t>c</w:t>
+            </w:r>
+            <w:r>
+              <w:rPr>
+                <w:rFonts w:hint="eastAsia"/>
+              </w:rPr>
+              <w:t>ode</w:t>
             </w:r>
           </w:p>
         </w:tc>
@@ -1725,9 +1761,6 @@
           <w:p>
             <w:pPr>
               <w:jc w:val="center"/>
-              <w:rPr>
-                <w:rFonts w:hint="eastAsia"/>
-              </w:rPr>
             </w:pPr>
             <w:r>
               <w:rPr>
@@ -1744,9 +1777,6 @@
           <w:p>
             <w:pPr>
               <w:jc w:val="center"/>
-              <w:rPr>
-                <w:rFonts w:hint="eastAsia"/>
-              </w:rPr>
             </w:pPr>
             <w:r>
               <w:rPr>
@@ -1789,9 +1819,6 @@
           <w:p>
             <w:pPr>
               <w:jc w:val="center"/>
-              <w:rPr>
-                <w:rFonts w:hint="eastAsia"/>
-              </w:rPr>
             </w:pPr>
           </w:p>
         </w:tc>
@@ -1805,15 +1832,15 @@
           <w:p>
             <w:pPr>
               <w:jc w:val="center"/>
-              <w:rPr>
-                <w:rFonts w:hint="eastAsia"/>
-              </w:rPr>
-            </w:pPr>
-            <w:r>
-              <w:rPr>
-                <w:rFonts w:hint="eastAsia"/>
-              </w:rPr>
-              <w:t>Board_Subject</w:t>
+            </w:pPr>
+            <w:r>
+              <w:t>s</w:t>
+            </w:r>
+            <w:r>
+              <w:rPr>
+                <w:rFonts w:hint="eastAsia"/>
+              </w:rPr>
+              <w:t>ubject</w:t>
             </w:r>
           </w:p>
         </w:tc>
@@ -1827,9 +1854,6 @@
           <w:p>
             <w:pPr>
               <w:jc w:val="center"/>
-              <w:rPr>
-                <w:rFonts w:hint="eastAsia"/>
-              </w:rPr>
             </w:pPr>
             <w:r>
               <w:rPr>
@@ -1849,9 +1873,6 @@
           <w:p>
             <w:pPr>
               <w:jc w:val="center"/>
-              <w:rPr>
-                <w:rFonts w:hint="eastAsia"/>
-              </w:rPr>
             </w:pPr>
             <w:r>
               <w:rPr>
@@ -1897,9 +1918,6 @@
           <w:p>
             <w:pPr>
               <w:jc w:val="center"/>
-              <w:rPr>
-                <w:rFonts w:hint="eastAsia"/>
-              </w:rPr>
             </w:pPr>
             <w:r>
               <w:rPr>
@@ -1911,12 +1929,8 @@
           <w:p>
             <w:pPr>
               <w:jc w:val="center"/>
-              <w:rPr>
-                <w:rFonts w:hint="eastAsia"/>
-              </w:rPr>
-            </w:pPr>
-            <w:r>
-              <w:lastRenderedPageBreak/>
+            </w:pPr>
+            <w:r>
               <w:t>(</w:t>
             </w:r>
             <w:r>
@@ -1940,13 +1954,9 @@
           <w:p>
             <w:pPr>
               <w:jc w:val="center"/>
-              <w:rPr>
-                <w:rFonts w:hint="eastAsia"/>
-              </w:rPr>
-            </w:pPr>
-            <w:r>
-              <w:lastRenderedPageBreak/>
-              <w:t>Index</w:t>
+            </w:pPr>
+            <w:r>
+              <w:t>idx</w:t>
             </w:r>
           </w:p>
         </w:tc>
@@ -1963,9 +1973,6 @@
           <w:p>
             <w:pPr>
               <w:jc w:val="center"/>
-              <w:rPr>
-                <w:rFonts w:hint="eastAsia"/>
-              </w:rPr>
             </w:pPr>
             <w:r>
               <w:rPr>
@@ -1988,9 +1995,6 @@
           <w:p>
             <w:pPr>
               <w:jc w:val="center"/>
-              <w:rPr>
-                <w:rFonts w:hint="eastAsia"/>
-              </w:rPr>
             </w:pPr>
             <w:r>
               <w:rPr>
@@ -2038,9 +2042,6 @@
           <w:p>
             <w:pPr>
               <w:jc w:val="center"/>
-              <w:rPr>
-                <w:rFonts w:hint="eastAsia"/>
-              </w:rPr>
             </w:pPr>
           </w:p>
         </w:tc>
@@ -2059,13 +2060,13 @@
               <w:jc w:val="center"/>
             </w:pPr>
             <w:r>
-              <w:t>Post</w:t>
-            </w:r>
-            <w:r>
-              <w:rPr>
-                <w:rFonts w:hint="eastAsia"/>
-              </w:rPr>
-              <w:t>_Code</w:t>
+              <w:t>c</w:t>
+            </w:r>
+            <w:r>
+              <w:rPr>
+                <w:rFonts w:hint="eastAsia"/>
+              </w:rPr>
+              <w:t>ode</w:t>
             </w:r>
           </w:p>
         </w:tc>
@@ -2082,9 +2083,6 @@
           <w:p>
             <w:pPr>
               <w:jc w:val="center"/>
-              <w:rPr>
-                <w:rFonts w:hint="eastAsia"/>
-              </w:rPr>
             </w:pPr>
             <w:r>
               <w:rPr>
@@ -2107,9 +2105,6 @@
           <w:p>
             <w:pPr>
               <w:jc w:val="center"/>
-              <w:rPr>
-                <w:rFonts w:hint="eastAsia"/>
-              </w:rPr>
             </w:pPr>
             <w:r>
               <w:rPr>
@@ -2157,9 +2152,6 @@
           <w:p>
             <w:pPr>
               <w:jc w:val="center"/>
-              <w:rPr>
-                <w:rFonts w:hint="eastAsia"/>
-              </w:rPr>
             </w:pPr>
           </w:p>
         </w:tc>
@@ -2176,27 +2168,15 @@
           <w:p>
             <w:pPr>
               <w:jc w:val="center"/>
-              <w:rPr>
-                <w:rFonts w:hint="eastAsia"/>
-              </w:rPr>
-            </w:pPr>
-            <w:r>
-              <w:t>Post</w:t>
-            </w:r>
-            <w:r>
-              <w:rPr>
-                <w:rFonts w:hint="eastAsia"/>
-              </w:rPr>
-              <w:t>_</w:t>
-            </w:r>
-            <w:r>
-              <w:t>T</w:t>
-            </w:r>
-            <w:r>
-              <w:rPr>
-                <w:rFonts w:hint="eastAsia"/>
-              </w:rPr>
-              <w:t>itle</w:t>
+            </w:pPr>
+            <w:r>
+              <w:t>i</w:t>
+            </w:r>
+            <w:r>
+              <w:rPr>
+                <w:rFonts w:hint="eastAsia"/>
+              </w:rPr>
+              <w:t>d</w:t>
             </w:r>
           </w:p>
         </w:tc>
@@ -2218,6 +2198,9 @@
               </w:rPr>
             </w:pPr>
             <w:r>
+              <w:rPr>
+                <w:rFonts w:hint="eastAsia"/>
+              </w:rPr>
               <w:t>Varchar2</w:t>
             </w:r>
           </w:p>
@@ -2243,7 +2226,7 @@
               <w:rPr>
                 <w:rFonts w:hint="eastAsia"/>
               </w:rPr>
-              <w:t>30</w:t>
+              <w:t>20</w:t>
             </w:r>
           </w:p>
         </w:tc>
@@ -2260,6 +2243,9 @@
           <w:p>
             <w:pPr>
               <w:jc w:val="center"/>
+              <w:rPr>
+                <w:rFonts w:hint="eastAsia"/>
+              </w:rPr>
             </w:pPr>
             <w:r>
               <w:rPr>
@@ -2285,9 +2271,6 @@
           <w:p>
             <w:pPr>
               <w:jc w:val="center"/>
-              <w:rPr>
-                <w:rFonts w:hint="eastAsia"/>
-              </w:rPr>
             </w:pPr>
           </w:p>
         </w:tc>
@@ -2306,19 +2289,13 @@
               <w:jc w:val="center"/>
             </w:pPr>
             <w:r>
-              <w:rPr>
-                <w:rFonts w:hint="eastAsia"/>
-              </w:rPr>
-              <w:t>Post_</w:t>
-            </w:r>
-            <w:r>
-              <w:t>C</w:t>
-            </w:r>
-            <w:r>
-              <w:rPr>
-                <w:rFonts w:hint="eastAsia"/>
-              </w:rPr>
-              <w:t>ontents</w:t>
+              <w:t>t</w:t>
+            </w:r>
+            <w:r>
+              <w:rPr>
+                <w:rFonts w:hint="eastAsia"/>
+              </w:rPr>
+              <w:t>itle</w:t>
             </w:r>
           </w:p>
         </w:tc>
@@ -2337,13 +2314,12 @@
               <w:jc w:val="center"/>
             </w:pPr>
             <w:r>
-              <w:t>V</w:t>
-            </w:r>
-            <w:r>
-              <w:rPr>
-                <w:rFonts w:hint="eastAsia"/>
-              </w:rPr>
-              <w:t>archar2</w:t>
+              <w:t>Varch</w:t>
+            </w:r>
+            <w:bookmarkStart w:id="0" w:name="_GoBack"/>
+            <w:bookmarkEnd w:id="0"/>
+            <w:r>
+              <w:t>ar2</w:t>
             </w:r>
           </w:p>
         </w:tc>
@@ -2360,18 +2336,12 @@
           <w:p>
             <w:pPr>
               <w:jc w:val="center"/>
-              <w:rPr>
-                <w:rFonts w:hint="eastAsia"/>
-              </w:rPr>
-            </w:pPr>
-            <w:r>
-              <w:t>D</w:t>
-            </w:r>
-            <w:r>
-              <w:rPr>
-                <w:rFonts w:hint="eastAsia"/>
-              </w:rPr>
-              <w:t>efault</w:t>
+            </w:pPr>
+            <w:r>
+              <w:rPr>
+                <w:rFonts w:hint="eastAsia"/>
+              </w:rPr>
+              <w:t>30</w:t>
             </w:r>
           </w:p>
         </w:tc>
@@ -2389,6 +2359,12 @@
             <w:pPr>
               <w:jc w:val="center"/>
             </w:pPr>
+            <w:r>
+              <w:rPr>
+                <w:rFonts w:hint="eastAsia"/>
+              </w:rPr>
+              <w:t>Not null</w:t>
+            </w:r>
           </w:p>
         </w:tc>
       </w:tr>
@@ -2407,9 +2383,6 @@
           <w:p>
             <w:pPr>
               <w:jc w:val="center"/>
-              <w:rPr>
-                <w:rFonts w:hint="eastAsia"/>
-              </w:rPr>
             </w:pPr>
           </w:p>
         </w:tc>
@@ -2426,24 +2399,15 @@
           <w:p>
             <w:pPr>
               <w:jc w:val="center"/>
-              <w:rPr>
-                <w:rFonts w:hint="eastAsia"/>
-              </w:rPr>
-            </w:pPr>
-            <w:r>
-              <w:rPr>
-                <w:rFonts w:hint="eastAsia"/>
-              </w:rPr>
-              <w:t>Post_</w:t>
-            </w:r>
-            <w:r>
-              <w:t>R</w:t>
-            </w:r>
-            <w:r>
-              <w:rPr>
-                <w:rFonts w:hint="eastAsia"/>
-              </w:rPr>
-              <w:t>egister</w:t>
+            </w:pPr>
+            <w:r>
+              <w:t>c</w:t>
+            </w:r>
+            <w:r>
+              <w:rPr>
+                <w:rFonts w:hint="eastAsia"/>
+              </w:rPr>
+              <w:t>ontents</w:t>
             </w:r>
           </w:p>
         </w:tc>
@@ -2487,7 +2451,13 @@
               <w:jc w:val="center"/>
             </w:pPr>
             <w:r>
-              <w:t>20</w:t>
+              <w:t>D</w:t>
+            </w:r>
+            <w:r>
+              <w:rPr>
+                <w:rFonts w:hint="eastAsia"/>
+              </w:rPr>
+              <w:t>efault</w:t>
             </w:r>
           </w:p>
         </w:tc>
@@ -2505,12 +2475,6 @@
             <w:pPr>
               <w:jc w:val="center"/>
             </w:pPr>
-            <w:r>
-              <w:rPr>
-                <w:rFonts w:hint="eastAsia"/>
-              </w:rPr>
-              <w:t>Not null</w:t>
-            </w:r>
           </w:p>
         </w:tc>
       </w:tr>
@@ -2529,9 +2493,6 @@
           <w:p>
             <w:pPr>
               <w:jc w:val="center"/>
-              <w:rPr>
-                <w:rFonts w:hint="eastAsia"/>
-              </w:rPr>
             </w:pPr>
           </w:p>
         </w:tc>
@@ -2548,18 +2509,9 @@
           <w:p>
             <w:pPr>
               <w:jc w:val="center"/>
-              <w:rPr>
-                <w:rFonts w:hint="eastAsia"/>
-              </w:rPr>
-            </w:pPr>
-            <w:r>
-              <w:rPr>
-                <w:rFonts w:hint="eastAsia"/>
-              </w:rPr>
-              <w:t>Post_</w:t>
-            </w:r>
-            <w:r>
-              <w:t>S</w:t>
+            </w:pPr>
+            <w:r>
+              <w:t>s</w:t>
             </w:r>
             <w:r>
               <w:rPr>
@@ -2654,9 +2606,6 @@
           <w:p>
             <w:pPr>
               <w:jc w:val="center"/>
-              <w:rPr>
-                <w:rFonts w:hint="eastAsia"/>
-              </w:rPr>
             </w:pPr>
           </w:p>
         </w:tc>
@@ -2673,18 +2622,9 @@
           <w:p>
             <w:pPr>
               <w:jc w:val="center"/>
-              <w:rPr>
-                <w:rFonts w:hint="eastAsia"/>
-              </w:rPr>
-            </w:pPr>
-            <w:r>
-              <w:rPr>
-                <w:rFonts w:hint="eastAsia"/>
-              </w:rPr>
-              <w:t>Post_</w:t>
-            </w:r>
-            <w:r>
-              <w:t>Issue</w:t>
+            </w:pPr>
+            <w:r>
+              <w:t>date</w:t>
             </w:r>
           </w:p>
         </w:tc>
@@ -2701,9 +2641,6 @@
           <w:p>
             <w:pPr>
               <w:jc w:val="center"/>
-              <w:rPr>
-                <w:rFonts w:hint="eastAsia"/>
-              </w:rPr>
             </w:pPr>
             <w:r>
               <w:rPr>
@@ -2759,13 +2696,7 @@
         </w:tc>
       </w:tr>
     </w:tbl>
-    <w:p>
-      <w:pPr>
-        <w:rPr>
-          <w:rFonts w:hint="eastAsia"/>
-        </w:rPr>
-      </w:pPr>
-    </w:p>
+    <w:p/>
     <w:p>
       <w:pPr>
         <w:widowControl/>
@@ -2821,9 +2752,6 @@
           <w:p>
             <w:pPr>
               <w:jc w:val="center"/>
-              <w:rPr>
-                <w:rFonts w:hint="eastAsia"/>
-              </w:rPr>
             </w:pPr>
             <w:r>
               <w:rPr>
@@ -2845,9 +2773,6 @@
           <w:p>
             <w:pPr>
               <w:jc w:val="center"/>
-              <w:rPr>
-                <w:rFonts w:hint="eastAsia"/>
-              </w:rPr>
             </w:pPr>
             <w:r>
               <w:rPr>
@@ -2869,9 +2794,6 @@
           <w:p>
             <w:pPr>
               <w:jc w:val="center"/>
-              <w:rPr>
-                <w:rFonts w:hint="eastAsia"/>
-              </w:rPr>
             </w:pPr>
             <w:r>
               <w:rPr>
@@ -3014,9 +2936,6 @@
           <w:p>
             <w:pPr>
               <w:jc w:val="center"/>
-              <w:rPr>
-                <w:rFonts w:hint="eastAsia"/>
-              </w:rPr>
             </w:pPr>
             <w:r>
               <w:rPr>
@@ -3214,13 +3133,7 @@
             </w:tcBorders>
             <w:vAlign w:val="center"/>
           </w:tcPr>
-          <w:p>
-            <w:pPr>
-              <w:rPr>
-                <w:rFonts w:hint="eastAsia"/>
-              </w:rPr>
-            </w:pPr>
-          </w:p>
+          <w:p/>
         </w:tc>
         <w:tc>
           <w:tcPr>
@@ -3261,13 +3174,7 @@
             </w:tcBorders>
             <w:vAlign w:val="center"/>
           </w:tcPr>
-          <w:p>
-            <w:pPr>
-              <w:rPr>
-                <w:rFonts w:hint="eastAsia"/>
-              </w:rPr>
-            </w:pPr>
-          </w:p>
+          <w:p/>
         </w:tc>
         <w:tc>
           <w:tcPr>
@@ -3278,11 +3185,6 @@
             <w:vAlign w:val="center"/>
           </w:tcPr>
           <w:p>
-            <w:pPr>
-              <w:rPr>
-                <w:rFonts w:hint="eastAsia"/>
-              </w:rPr>
-            </w:pPr>
             <w:r>
               <w:rPr>
                 <w:rFonts w:hint="eastAsia"/>
@@ -3314,13 +3216,7 @@
             </w:tcBorders>
             <w:vAlign w:val="center"/>
           </w:tcPr>
-          <w:p>
-            <w:pPr>
-              <w:rPr>
-                <w:rFonts w:hint="eastAsia"/>
-              </w:rPr>
-            </w:pPr>
-          </w:p>
+          <w:p/>
         </w:tc>
         <w:tc>
           <w:tcPr>
@@ -3332,11 +3228,6 @@
             <w:vAlign w:val="center"/>
           </w:tcPr>
           <w:p>
-            <w:pPr>
-              <w:rPr>
-                <w:rFonts w:hint="eastAsia"/>
-              </w:rPr>
-            </w:pPr>
             <w:r>
               <w:rPr>
                 <w:rFonts w:hint="eastAsia"/>
@@ -3371,9 +3262,6 @@
           <w:p>
             <w:pPr>
               <w:jc w:val="center"/>
-              <w:rPr>
-                <w:rFonts w:hint="eastAsia"/>
-              </w:rPr>
             </w:pPr>
             <w:r>
               <w:rPr>
@@ -3393,11 +3281,6 @@
             <w:vAlign w:val="center"/>
           </w:tcPr>
           <w:p>
-            <w:pPr>
-              <w:rPr>
-                <w:rFonts w:hint="eastAsia"/>
-              </w:rPr>
-            </w:pPr>
             <w:r>
               <w:rPr>
                 <w:rFonts w:hint="eastAsia"/>
@@ -3427,13 +3310,7 @@
               <w:left w:val="single" w:sz="12" w:space="0" w:color="auto"/>
             </w:tcBorders>
           </w:tcPr>
-          <w:p>
-            <w:pPr>
-              <w:rPr>
-                <w:rFonts w:hint="eastAsia"/>
-              </w:rPr>
-            </w:pPr>
-          </w:p>
+          <w:p/>
         </w:tc>
         <w:tc>
           <w:tcPr>
@@ -3444,11 +3321,6 @@
             <w:vAlign w:val="center"/>
           </w:tcPr>
           <w:p>
-            <w:pPr>
-              <w:rPr>
-                <w:rFonts w:hint="eastAsia"/>
-              </w:rPr>
-            </w:pPr>
             <w:r>
               <w:rPr>
                 <w:rFonts w:hint="eastAsia"/>
@@ -3480,13 +3352,7 @@
               <w:bottom w:val="single" w:sz="12" w:space="0" w:color="auto"/>
             </w:tcBorders>
           </w:tcPr>
-          <w:p>
-            <w:pPr>
-              <w:rPr>
-                <w:rFonts w:hint="eastAsia"/>
-              </w:rPr>
-            </w:pPr>
-          </w:p>
+          <w:p/>
         </w:tc>
         <w:tc>
           <w:tcPr>
@@ -3498,11 +3364,6 @@
             <w:vAlign w:val="center"/>
           </w:tcPr>
           <w:p>
-            <w:pPr>
-              <w:rPr>
-                <w:rFonts w:hint="eastAsia"/>
-              </w:rPr>
-            </w:pPr>
             <w:r>
               <w:rPr>
                 <w:rFonts w:hint="eastAsia"/>
@@ -3799,7 +3660,7 @@
 </file>
 
 <file path=word/endnotes.xml><?xml version="1.0" encoding="utf-8"?>
-<w:endnotes xmlns:wpc="http://schemas.microsoft.com/office/word/2010/wordprocessingCanvas" xmlns:mc="http://schemas.openxmlformats.org/markup-compatibility/2006" xmlns:o="urn:schemas-microsoft-com:office:office" xmlns:r="http://schemas.openxmlformats.org/officeDocument/2006/relationships" xmlns:m="http://schemas.openxmlformats.org/officeDocument/2006/math" xmlns:v="urn:schemas-microsoft-com:vml" xmlns:wp14="http://schemas.microsoft.com/office/word/2010/wordprocessingDrawing" xmlns:wp="http://schemas.openxmlformats.org/drawingml/2006/wordprocessingDrawing" xmlns:w10="urn:schemas-microsoft-com:office:word" xmlns:w="http://schemas.openxmlformats.org/wordprocessingml/2006/main" xmlns:w14="http://schemas.microsoft.com/office/word/2010/wordml" xmlns:w15="http://schemas.microsoft.com/office/word/2012/wordml" xmlns:wpg="http://schemas.microsoft.com/office/word/2010/wordprocessingGroup" xmlns:wpi="http://schemas.microsoft.com/office/word/2010/wordprocessingInk" xmlns:wne="http://schemas.microsoft.com/office/word/2006/wordml" xmlns:wps="http://schemas.microsoft.com/office/word/2010/wordprocessingShape" mc:Ignorable="w14 w15 wp14">
+<w:endnotes xmlns:wpc="http://schemas.microsoft.com/office/word/2010/wordprocessingCanvas" xmlns:cx="http://schemas.microsoft.com/office/drawing/2014/chartex" xmlns:cx1="http://schemas.microsoft.com/office/drawing/2015/9/8/chartex" xmlns:mc="http://schemas.openxmlformats.org/markup-compatibility/2006" xmlns:o="urn:schemas-microsoft-com:office:office" xmlns:r="http://schemas.openxmlformats.org/officeDocument/2006/relationships" xmlns:m="http://schemas.openxmlformats.org/officeDocument/2006/math" xmlns:v="urn:schemas-microsoft-com:vml" xmlns:wp14="http://schemas.microsoft.com/office/word/2010/wordprocessingDrawing" xmlns:wp="http://schemas.openxmlformats.org/drawingml/2006/wordprocessingDrawing" xmlns:w10="urn:schemas-microsoft-com:office:word" xmlns:w="http://schemas.openxmlformats.org/wordprocessingml/2006/main" xmlns:w14="http://schemas.microsoft.com/office/word/2010/wordml" xmlns:w15="http://schemas.microsoft.com/office/word/2012/wordml" xmlns:w16se="http://schemas.microsoft.com/office/word/2015/wordml/symex" xmlns:wpg="http://schemas.microsoft.com/office/word/2010/wordprocessingGroup" xmlns:wpi="http://schemas.microsoft.com/office/word/2010/wordprocessingInk" xmlns:wne="http://schemas.microsoft.com/office/word/2006/wordml" xmlns:wps="http://schemas.microsoft.com/office/word/2010/wordprocessingShape" mc:Ignorable="w14 w15 w16se wp14">
   <w:endnote w:type="separator" w:id="-1">
     <w:p>
       <w:pPr>
@@ -3824,7 +3685,7 @@
 </file>
 
 <file path=word/footnotes.xml><?xml version="1.0" encoding="utf-8"?>
-<w:footnotes xmlns:wpc="http://schemas.microsoft.com/office/word/2010/wordprocessingCanvas" xmlns:mc="http://schemas.openxmlformats.org/markup-compatibility/2006" xmlns:o="urn:schemas-microsoft-com:office:office" xmlns:r="http://schemas.openxmlformats.org/officeDocument/2006/relationships" xmlns:m="http://schemas.openxmlformats.org/officeDocument/2006/math" xmlns:v="urn:schemas-microsoft-com:vml" xmlns:wp14="http://schemas.microsoft.com/office/word/2010/wordprocessingDrawing" xmlns:wp="http://schemas.openxmlformats.org/drawingml/2006/wordprocessingDrawing" xmlns:w10="urn:schemas-microsoft-com:office:word" xmlns:w="http://schemas.openxmlformats.org/wordprocessingml/2006/main" xmlns:w14="http://schemas.microsoft.com/office/word/2010/wordml" xmlns:w15="http://schemas.microsoft.com/office/word/2012/wordml" xmlns:wpg="http://schemas.microsoft.com/office/word/2010/wordprocessingGroup" xmlns:wpi="http://schemas.microsoft.com/office/word/2010/wordprocessingInk" xmlns:wne="http://schemas.microsoft.com/office/word/2006/wordml" xmlns:wps="http://schemas.microsoft.com/office/word/2010/wordprocessingShape" mc:Ignorable="w14 w15 wp14">
+<w:footnotes xmlns:wpc="http://schemas.microsoft.com/office/word/2010/wordprocessingCanvas" xmlns:cx="http://schemas.microsoft.com/office/drawing/2014/chartex" xmlns:cx1="http://schemas.microsoft.com/office/drawing/2015/9/8/chartex" xmlns:mc="http://schemas.openxmlformats.org/markup-compatibility/2006" xmlns:o="urn:schemas-microsoft-com:office:office" xmlns:r="http://schemas.openxmlformats.org/officeDocument/2006/relationships" xmlns:m="http://schemas.openxmlformats.org/officeDocument/2006/math" xmlns:v="urn:schemas-microsoft-com:vml" xmlns:wp14="http://schemas.microsoft.com/office/word/2010/wordprocessingDrawing" xmlns:wp="http://schemas.openxmlformats.org/drawingml/2006/wordprocessingDrawing" xmlns:w10="urn:schemas-microsoft-com:office:word" xmlns:w="http://schemas.openxmlformats.org/wordprocessingml/2006/main" xmlns:w14="http://schemas.microsoft.com/office/word/2010/wordml" xmlns:w15="http://schemas.microsoft.com/office/word/2012/wordml" xmlns:w16se="http://schemas.microsoft.com/office/word/2015/wordml/symex" xmlns:wpg="http://schemas.microsoft.com/office/word/2010/wordprocessingGroup" xmlns:wpi="http://schemas.microsoft.com/office/word/2010/wordprocessingInk" xmlns:wne="http://schemas.microsoft.com/office/word/2006/wordml" xmlns:wps="http://schemas.microsoft.com/office/word/2010/wordprocessingShape" mc:Ignorable="w14 w15 w16se wp14">
   <w:footnote w:type="separator" w:id="-1">
     <w:p>
       <w:pPr>
@@ -3849,7 +3710,7 @@
 </file>
 
 <file path=word/numbering.xml><?xml version="1.0" encoding="utf-8"?>
-<w:numbering xmlns:wpc="http://schemas.microsoft.com/office/word/2010/wordprocessingCanvas" xmlns:mc="http://schemas.openxmlformats.org/markup-compatibility/2006" xmlns:o="urn:schemas-microsoft-com:office:office" xmlns:r="http://schemas.openxmlformats.org/officeDocument/2006/relationships" xmlns:m="http://schemas.openxmlformats.org/officeDocument/2006/math" xmlns:v="urn:schemas-microsoft-com:vml" xmlns:wp14="http://schemas.microsoft.com/office/word/2010/wordprocessingDrawing" xmlns:wp="http://schemas.openxmlformats.org/drawingml/2006/wordprocessingDrawing" xmlns:w10="urn:schemas-microsoft-com:office:word" xmlns:w="http://schemas.openxmlformats.org/wordprocessingml/2006/main" xmlns:w14="http://schemas.microsoft.com/office/word/2010/wordml" xmlns:w15="http://schemas.microsoft.com/office/word/2012/wordml" xmlns:wpg="http://schemas.microsoft.com/office/word/2010/wordprocessingGroup" xmlns:wpi="http://schemas.microsoft.com/office/word/2010/wordprocessingInk" xmlns:wne="http://schemas.microsoft.com/office/word/2006/wordml" xmlns:wps="http://schemas.microsoft.com/office/word/2010/wordprocessingShape" mc:Ignorable="w14 w15 wp14">
+<w:numbering xmlns:wpc="http://schemas.microsoft.com/office/word/2010/wordprocessingCanvas" xmlns:cx="http://schemas.microsoft.com/office/drawing/2014/chartex" xmlns:cx1="http://schemas.microsoft.com/office/drawing/2015/9/8/chartex" xmlns:mc="http://schemas.openxmlformats.org/markup-compatibility/2006" xmlns:o="urn:schemas-microsoft-com:office:office" xmlns:r="http://schemas.openxmlformats.org/officeDocument/2006/relationships" xmlns:m="http://schemas.openxmlformats.org/officeDocument/2006/math" xmlns:v="urn:schemas-microsoft-com:vml" xmlns:wp14="http://schemas.microsoft.com/office/word/2010/wordprocessingDrawing" xmlns:wp="http://schemas.openxmlformats.org/drawingml/2006/wordprocessingDrawing" xmlns:w10="urn:schemas-microsoft-com:office:word" xmlns:w="http://schemas.openxmlformats.org/wordprocessingml/2006/main" xmlns:w14="http://schemas.microsoft.com/office/word/2010/wordml" xmlns:w15="http://schemas.microsoft.com/office/word/2012/wordml" xmlns:w16se="http://schemas.microsoft.com/office/word/2015/wordml/symex" xmlns:wpg="http://schemas.microsoft.com/office/word/2010/wordprocessingGroup" xmlns:wpi="http://schemas.microsoft.com/office/word/2010/wordprocessingInk" xmlns:wne="http://schemas.microsoft.com/office/word/2006/wordml" xmlns:wps="http://schemas.microsoft.com/office/word/2010/wordprocessingShape" mc:Ignorable="w14 w15 w16se wp14">
   <w:abstractNum w:abstractNumId="0" w15:restartNumberingAfterBreak="0">
     <w:nsid w:val="093B4072"/>
     <w:multiLevelType w:val="hybridMultilevel"/>
@@ -4129,7 +3990,7 @@
 </file>
 
 <file path=word/styles.xml><?xml version="1.0" encoding="utf-8"?>
-<w:styles xmlns:mc="http://schemas.openxmlformats.org/markup-compatibility/2006" xmlns:r="http://schemas.openxmlformats.org/officeDocument/2006/relationships" xmlns:w="http://schemas.openxmlformats.org/wordprocessingml/2006/main" xmlns:w14="http://schemas.microsoft.com/office/word/2010/wordml" xmlns:w15="http://schemas.microsoft.com/office/word/2012/wordml" mc:Ignorable="w14 w15">
+<w:styles xmlns:mc="http://schemas.openxmlformats.org/markup-compatibility/2006" xmlns:r="http://schemas.openxmlformats.org/officeDocument/2006/relationships" xmlns:w="http://schemas.openxmlformats.org/wordprocessingml/2006/main" xmlns:w14="http://schemas.microsoft.com/office/word/2010/wordml" xmlns:w15="http://schemas.microsoft.com/office/word/2012/wordml" xmlns:w16se="http://schemas.microsoft.com/office/word/2015/wordml/symex" mc:Ignorable="w14 w15 w16se">
   <w:docDefaults>
     <w:rPrDefault>
       <w:rPr>

</xml_diff>

<commit_message>
[AppMa] " 개발 설정 "
</commit_message>
<xml_diff>
--- a/doc/FarmerHuan.docx
+++ b/doc/FarmerHuan.docx
@@ -1,6 +1,6 @@
 
 <file path=word/document.xml><?xml version="1.0" encoding="utf-8"?>
-<w:document xmlns:wpc="http://schemas.microsoft.com/office/word/2010/wordprocessingCanvas" xmlns:mc="http://schemas.openxmlformats.org/markup-compatibility/2006" xmlns:o="urn:schemas-microsoft-com:office:office" xmlns:r="http://schemas.openxmlformats.org/officeDocument/2006/relationships" xmlns:m="http://schemas.openxmlformats.org/officeDocument/2006/math" xmlns:v="urn:schemas-microsoft-com:vml" xmlns:wp14="http://schemas.microsoft.com/office/word/2010/wordprocessingDrawing" xmlns:wp="http://schemas.openxmlformats.org/drawingml/2006/wordprocessingDrawing" xmlns:w10="urn:schemas-microsoft-com:office:word" xmlns:w="http://schemas.openxmlformats.org/wordprocessingml/2006/main" xmlns:w14="http://schemas.microsoft.com/office/word/2010/wordml" xmlns:w15="http://schemas.microsoft.com/office/word/2012/wordml" xmlns:wpg="http://schemas.microsoft.com/office/word/2010/wordprocessingGroup" xmlns:wpi="http://schemas.microsoft.com/office/word/2010/wordprocessingInk" xmlns:wne="http://schemas.microsoft.com/office/word/2006/wordml" xmlns:wps="http://schemas.microsoft.com/office/word/2010/wordprocessingShape" mc:Ignorable="w14 w15 wp14">
+<w:document xmlns:wpc="http://schemas.microsoft.com/office/word/2010/wordprocessingCanvas" xmlns:cx="http://schemas.microsoft.com/office/drawing/2014/chartex" xmlns:cx1="http://schemas.microsoft.com/office/drawing/2015/9/8/chartex" xmlns:mc="http://schemas.openxmlformats.org/markup-compatibility/2006" xmlns:o="urn:schemas-microsoft-com:office:office" xmlns:r="http://schemas.openxmlformats.org/officeDocument/2006/relationships" xmlns:m="http://schemas.openxmlformats.org/officeDocument/2006/math" xmlns:v="urn:schemas-microsoft-com:vml" xmlns:wp14="http://schemas.microsoft.com/office/word/2010/wordprocessingDrawing" xmlns:wp="http://schemas.openxmlformats.org/drawingml/2006/wordprocessingDrawing" xmlns:w10="urn:schemas-microsoft-com:office:word" xmlns:w="http://schemas.openxmlformats.org/wordprocessingml/2006/main" xmlns:w14="http://schemas.microsoft.com/office/word/2010/wordml" xmlns:w15="http://schemas.microsoft.com/office/word/2012/wordml" xmlns:w16se="http://schemas.microsoft.com/office/word/2015/wordml/symex" xmlns:wpg="http://schemas.microsoft.com/office/word/2010/wordprocessingGroup" xmlns:wpi="http://schemas.microsoft.com/office/word/2010/wordprocessingInk" xmlns:wne="http://schemas.microsoft.com/office/word/2006/wordml" xmlns:wps="http://schemas.microsoft.com/office/word/2010/wordprocessingShape" mc:Ignorable="w14 w15 w16se wp14">
   <w:body>
     <w:p>
       <w:pPr>
@@ -13,8 +13,6 @@
         </w:rPr>
         <w:t xml:space="preserve">Project </w:t>
       </w:r>
-      <w:bookmarkStart w:id="0" w:name="_GoBack"/>
-      <w:bookmarkEnd w:id="0"/>
       <w:r>
         <w:br/>
       </w:r>
@@ -69,11 +67,6 @@
             <w:tcW w:w="5228" w:type="dxa"/>
           </w:tcPr>
           <w:p>
-            <w:pPr>
-              <w:rPr>
-                <w:rFonts w:hint="eastAsia"/>
-              </w:rPr>
-            </w:pPr>
             <w:r>
               <w:t># Java</w:t>
             </w:r>
@@ -84,11 +77,6 @@
             <w:tcW w:w="5228" w:type="dxa"/>
           </w:tcPr>
           <w:p>
-            <w:pPr>
-              <w:rPr>
-                <w:rFonts w:hint="eastAsia"/>
-              </w:rPr>
-            </w:pPr>
             <w:r>
               <w:t>jdk 1.8.0_101</w:t>
             </w:r>
@@ -102,11 +90,6 @@
             <w:gridSpan w:val="2"/>
           </w:tcPr>
           <w:p>
-            <w:pPr>
-              <w:rPr>
-                <w:rFonts w:hint="eastAsia"/>
-              </w:rPr>
-            </w:pPr>
             <w:r>
               <w:t>http://www.oracle.com/technetwork/java/javase/downloads/jdk8-downloads-2133151.html</w:t>
             </w:r>
@@ -119,11 +102,6 @@
             <w:tcW w:w="5228" w:type="dxa"/>
           </w:tcPr>
           <w:p>
-            <w:pPr>
-              <w:rPr>
-                <w:rFonts w:hint="eastAsia"/>
-              </w:rPr>
-            </w:pPr>
             <w:r>
               <w:t># Tomcat</w:t>
             </w:r>
@@ -134,11 +112,6 @@
             <w:tcW w:w="5228" w:type="dxa"/>
           </w:tcPr>
           <w:p>
-            <w:pPr>
-              <w:rPr>
-                <w:rFonts w:hint="eastAsia"/>
-              </w:rPr>
-            </w:pPr>
             <w:r>
               <w:t>tomcat 8.0.36</w:t>
             </w:r>
@@ -152,11 +125,6 @@
             <w:gridSpan w:val="2"/>
           </w:tcPr>
           <w:p>
-            <w:pPr>
-              <w:rPr>
-                <w:rFonts w:hint="eastAsia"/>
-              </w:rPr>
-            </w:pPr>
             <w:r>
               <w:t>http://tomcat.apache.org/download-80.cgi</w:t>
             </w:r>
@@ -169,11 +137,6 @@
             <w:tcW w:w="5228" w:type="dxa"/>
           </w:tcPr>
           <w:p>
-            <w:pPr>
-              <w:rPr>
-                <w:rFonts w:hint="eastAsia"/>
-              </w:rPr>
-            </w:pPr>
             <w:r>
               <w:t># Spring</w:t>
             </w:r>
@@ -184,11 +147,6 @@
             <w:tcW w:w="5228" w:type="dxa"/>
           </w:tcPr>
           <w:p>
-            <w:pPr>
-              <w:rPr>
-                <w:rFonts w:hint="eastAsia"/>
-              </w:rPr>
-            </w:pPr>
             <w:r>
               <w:t>sts 3.8.0</w:t>
             </w:r>
@@ -202,11 +160,6 @@
             <w:gridSpan w:val="2"/>
           </w:tcPr>
           <w:p>
-            <w:pPr>
-              <w:rPr>
-                <w:rFonts w:hint="eastAsia"/>
-              </w:rPr>
-            </w:pPr>
             <w:r>
               <w:t>http://spring.io/tools/sts/all/</w:t>
             </w:r>
@@ -219,11 +172,6 @@
             <w:tcW w:w="5228" w:type="dxa"/>
           </w:tcPr>
           <w:p>
-            <w:pPr>
-              <w:rPr>
-                <w:rFonts w:hint="eastAsia"/>
-              </w:rPr>
-            </w:pPr>
             <w:r>
               <w:t># Oracle database</w:t>
             </w:r>
@@ -234,11 +182,6 @@
             <w:tcW w:w="5228" w:type="dxa"/>
           </w:tcPr>
           <w:p>
-            <w:pPr>
-              <w:rPr>
-                <w:rFonts w:hint="eastAsia"/>
-              </w:rPr>
-            </w:pPr>
             <w:r>
               <w:t>oracle 11g Release 2</w:t>
             </w:r>
@@ -252,11 +195,6 @@
             <w:gridSpan w:val="2"/>
           </w:tcPr>
           <w:p>
-            <w:pPr>
-              <w:rPr>
-                <w:rFonts w:hint="eastAsia"/>
-              </w:rPr>
-            </w:pPr>
             <w:r>
               <w:t>http://www.oracle.com/technetwork/database/enterprise-edition/downloads/index.html</w:t>
             </w:r>
@@ -264,13 +202,7 @@
         </w:tc>
       </w:tr>
     </w:tbl>
-    <w:p>
-      <w:pPr>
-        <w:rPr>
-          <w:rFonts w:hint="eastAsia"/>
-        </w:rPr>
-      </w:pPr>
-    </w:p>
+    <w:p/>
     <w:p>
       <w:pPr>
         <w:pStyle w:val="a6"/>
@@ -279,9 +211,6 @@
           <w:numId w:val="2"/>
         </w:numPr>
         <w:ind w:leftChars="0"/>
-        <w:rPr>
-          <w:rFonts w:hint="eastAsia"/>
-        </w:rPr>
       </w:pPr>
       <w:r>
         <w:rPr>
@@ -360,9 +289,6 @@
           <w:numId w:val="2"/>
         </w:numPr>
         <w:ind w:leftChars="0"/>
-        <w:rPr>
-          <w:rFonts w:hint="eastAsia"/>
-        </w:rPr>
       </w:pPr>
       <w:r>
         <w:rPr>
@@ -391,9 +317,6 @@
           <w:p>
             <w:pPr>
               <w:jc w:val="center"/>
-              <w:rPr>
-                <w:rFonts w:hint="eastAsia"/>
-              </w:rPr>
             </w:pPr>
             <w:r>
               <w:rPr>
@@ -410,12 +333,12 @@
           <w:p>
             <w:pPr>
               <w:jc w:val="center"/>
-              <w:rPr>
-                <w:rFonts w:hint="eastAsia"/>
-              </w:rPr>
-            </w:pPr>
-            <w:r>
-              <w:t>M</w:t>
+            </w:pPr>
+            <w:r>
+              <w:rPr>
+                <w:rFonts w:hint="eastAsia"/>
+              </w:rPr>
+              <w:t>m</w:t>
             </w:r>
             <w:r>
               <w:rPr>
@@ -455,9 +378,6 @@
           <w:p>
             <w:pPr>
               <w:jc w:val="center"/>
-              <w:rPr>
-                <w:rFonts w:hint="eastAsia"/>
-              </w:rPr>
             </w:pPr>
             <w:r>
               <w:rPr>
@@ -474,15 +394,18 @@
           <w:p>
             <w:pPr>
               <w:jc w:val="center"/>
-              <w:rPr>
-                <w:rFonts w:hint="eastAsia"/>
-              </w:rPr>
-            </w:pPr>
-            <w:r>
-              <w:rPr>
-                <w:rFonts w:hint="eastAsia"/>
-              </w:rPr>
-              <w:t>Login.jsp</w:t>
+            </w:pPr>
+            <w:r>
+              <w:rPr>
+                <w:rFonts w:hint="eastAsia"/>
+              </w:rPr>
+              <w:t>l</w:t>
+            </w:r>
+            <w:r>
+              <w:rPr>
+                <w:rFonts w:hint="eastAsia"/>
+              </w:rPr>
+              <w:t>ogin.jsp</w:t>
             </w:r>
           </w:p>
         </w:tc>
@@ -490,25 +413,13 @@
           <w:tcPr>
             <w:tcW w:w="2584" w:type="dxa"/>
           </w:tcPr>
-          <w:p>
-            <w:pPr>
-              <w:rPr>
-                <w:rFonts w:hint="eastAsia"/>
-              </w:rPr>
-            </w:pPr>
-          </w:p>
+          <w:p/>
         </w:tc>
         <w:tc>
           <w:tcPr>
             <w:tcW w:w="2527" w:type="dxa"/>
           </w:tcPr>
-          <w:p>
-            <w:pPr>
-              <w:rPr>
-                <w:rFonts w:hint="eastAsia"/>
-              </w:rPr>
-            </w:pPr>
-          </w:p>
+          <w:p/>
         </w:tc>
       </w:tr>
       <w:tr>
@@ -519,9 +430,6 @@
           <w:p>
             <w:pPr>
               <w:jc w:val="center"/>
-              <w:rPr>
-                <w:rFonts w:hint="eastAsia"/>
-              </w:rPr>
             </w:pPr>
             <w:r>
               <w:rPr>
@@ -538,15 +446,18 @@
           <w:p>
             <w:pPr>
               <w:jc w:val="center"/>
-              <w:rPr>
-                <w:rFonts w:hint="eastAsia"/>
-              </w:rPr>
-            </w:pPr>
-            <w:r>
-              <w:rPr>
-                <w:rFonts w:hint="eastAsia"/>
-              </w:rPr>
-              <w:t>Join.jsp</w:t>
+            </w:pPr>
+            <w:r>
+              <w:rPr>
+                <w:rFonts w:hint="eastAsia"/>
+              </w:rPr>
+              <w:t>j</w:t>
+            </w:r>
+            <w:r>
+              <w:rPr>
+                <w:rFonts w:hint="eastAsia"/>
+              </w:rPr>
+              <w:t>oin.jsp</w:t>
             </w:r>
           </w:p>
         </w:tc>
@@ -554,25 +465,13 @@
           <w:tcPr>
             <w:tcW w:w="2584" w:type="dxa"/>
           </w:tcPr>
-          <w:p>
-            <w:pPr>
-              <w:rPr>
-                <w:rFonts w:hint="eastAsia"/>
-              </w:rPr>
-            </w:pPr>
-          </w:p>
+          <w:p/>
         </w:tc>
         <w:tc>
           <w:tcPr>
             <w:tcW w:w="2527" w:type="dxa"/>
           </w:tcPr>
-          <w:p>
-            <w:pPr>
-              <w:rPr>
-                <w:rFonts w:hint="eastAsia"/>
-              </w:rPr>
-            </w:pPr>
-          </w:p>
+          <w:p/>
         </w:tc>
       </w:tr>
       <w:tr>
@@ -585,9 +484,6 @@
           <w:p>
             <w:pPr>
               <w:jc w:val="center"/>
-              <w:rPr>
-                <w:rFonts w:hint="eastAsia"/>
-              </w:rPr>
             </w:pPr>
             <w:r>
               <w:rPr>
@@ -606,12 +502,9 @@
           <w:p>
             <w:pPr>
               <w:jc w:val="center"/>
-              <w:rPr>
-                <w:rFonts w:hint="eastAsia"/>
-              </w:rPr>
-            </w:pPr>
-            <w:r>
-              <w:t>B</w:t>
+            </w:pPr>
+            <w:r>
+              <w:t>b</w:t>
             </w:r>
             <w:r>
               <w:rPr>
@@ -631,9 +524,6 @@
           <w:p>
             <w:pPr>
               <w:jc w:val="center"/>
-              <w:rPr>
-                <w:rFonts w:hint="eastAsia"/>
-              </w:rPr>
             </w:pPr>
             <w:r>
               <w:rPr>
@@ -650,12 +540,9 @@
           <w:p>
             <w:pPr>
               <w:jc w:val="center"/>
-              <w:rPr>
-                <w:rFonts w:hint="eastAsia"/>
-              </w:rPr>
-            </w:pPr>
-            <w:r>
-              <w:t>Page_notice</w:t>
+            </w:pPr>
+            <w:r>
+              <w:t>notice</w:t>
             </w:r>
             <w:r>
               <w:rPr>
@@ -672,26 +559,14 @@
             <w:tcW w:w="2584" w:type="dxa"/>
             <w:vMerge/>
           </w:tcPr>
-          <w:p>
-            <w:pPr>
-              <w:rPr>
-                <w:rFonts w:hint="eastAsia"/>
-              </w:rPr>
-            </w:pPr>
-          </w:p>
+          <w:p/>
         </w:tc>
         <w:tc>
           <w:tcPr>
             <w:tcW w:w="2761" w:type="dxa"/>
             <w:vMerge/>
           </w:tcPr>
-          <w:p>
-            <w:pPr>
-              <w:rPr>
-                <w:rFonts w:hint="eastAsia"/>
-              </w:rPr>
-            </w:pPr>
-          </w:p>
+          <w:p/>
         </w:tc>
         <w:tc>
           <w:tcPr>
@@ -700,9 +575,6 @@
           <w:p>
             <w:pPr>
               <w:jc w:val="center"/>
-              <w:rPr>
-                <w:rFonts w:hint="eastAsia"/>
-              </w:rPr>
             </w:pPr>
             <w:r>
               <w:rPr>
@@ -719,12 +591,9 @@
           <w:p>
             <w:pPr>
               <w:jc w:val="center"/>
-              <w:rPr>
-                <w:rFonts w:hint="eastAsia"/>
-              </w:rPr>
-            </w:pPr>
-            <w:r>
-              <w:t>Page_free</w:t>
+            </w:pPr>
+            <w:r>
+              <w:t>free</w:t>
             </w:r>
             <w:r>
               <w:rPr>
@@ -744,26 +613,14 @@
             <w:tcW w:w="2584" w:type="dxa"/>
             <w:vMerge/>
           </w:tcPr>
-          <w:p>
-            <w:pPr>
-              <w:rPr>
-                <w:rFonts w:hint="eastAsia"/>
-              </w:rPr>
-            </w:pPr>
-          </w:p>
+          <w:p/>
         </w:tc>
         <w:tc>
           <w:tcPr>
             <w:tcW w:w="2761" w:type="dxa"/>
             <w:vMerge/>
           </w:tcPr>
-          <w:p>
-            <w:pPr>
-              <w:rPr>
-                <w:rFonts w:hint="eastAsia"/>
-              </w:rPr>
-            </w:pPr>
-          </w:p>
+          <w:p/>
         </w:tc>
         <w:tc>
           <w:tcPr>
@@ -772,9 +629,6 @@
           <w:p>
             <w:pPr>
               <w:jc w:val="center"/>
-              <w:rPr>
-                <w:rFonts w:hint="eastAsia"/>
-              </w:rPr>
             </w:pPr>
             <w:r>
               <w:rPr>
@@ -791,13 +645,7 @@
           <w:p>
             <w:pPr>
               <w:jc w:val="center"/>
-              <w:rPr>
-                <w:rFonts w:hint="eastAsia"/>
-              </w:rPr>
-            </w:pPr>
-            <w:r>
-              <w:t>Page_</w:t>
-            </w:r>
+            </w:pPr>
             <w:r>
               <w:rPr>
                 <w:rFonts w:hint="eastAsia"/>
@@ -813,26 +661,14 @@
             <w:tcW w:w="2584" w:type="dxa"/>
             <w:vMerge/>
           </w:tcPr>
-          <w:p>
-            <w:pPr>
-              <w:rPr>
-                <w:rFonts w:hint="eastAsia"/>
-              </w:rPr>
-            </w:pPr>
-          </w:p>
+          <w:p/>
         </w:tc>
         <w:tc>
           <w:tcPr>
             <w:tcW w:w="2761" w:type="dxa"/>
             <w:vMerge/>
           </w:tcPr>
-          <w:p>
-            <w:pPr>
-              <w:rPr>
-                <w:rFonts w:hint="eastAsia"/>
-              </w:rPr>
-            </w:pPr>
-          </w:p>
+          <w:p/>
         </w:tc>
         <w:tc>
           <w:tcPr>
@@ -841,9 +677,6 @@
           <w:p>
             <w:pPr>
               <w:jc w:val="center"/>
-              <w:rPr>
-                <w:rFonts w:hint="eastAsia"/>
-              </w:rPr>
             </w:pPr>
             <w:r>
               <w:rPr>
@@ -860,30 +693,21 @@
           <w:p>
             <w:pPr>
               <w:jc w:val="center"/>
-              <w:rPr>
-                <w:rFonts w:hint="eastAsia"/>
-              </w:rPr>
-            </w:pPr>
-            <w:r>
-              <w:t>P</w:t>
-            </w:r>
-            <w:r>
-              <w:rPr>
-                <w:rFonts w:hint="eastAsia"/>
-              </w:rPr>
-              <w:t>age_GuestBook.jsp</w:t>
+            </w:pPr>
+            <w:r>
+              <w:t>guestbook</w:t>
+            </w:r>
+            <w:r>
+              <w:rPr>
+                <w:rFonts w:hint="eastAsia"/>
+              </w:rPr>
+              <w:t>.jsp</w:t>
             </w:r>
           </w:p>
         </w:tc>
       </w:tr>
     </w:tbl>
-    <w:p>
-      <w:pPr>
-        <w:rPr>
-          <w:rFonts w:hint="eastAsia"/>
-        </w:rPr>
-      </w:pPr>
-    </w:p>
+    <w:p/>
     <w:p>
       <w:pPr>
         <w:pStyle w:val="a6"/>
@@ -1062,7 +886,13 @@
               <w:rPr>
                 <w:rFonts w:hint="eastAsia"/>
               </w:rPr>
-              <w:t>FH_TB_BOARDLIST)</w:t>
+              <w:t>FH_TB_USER</w:t>
+            </w:r>
+            <w:r>
+              <w:rPr>
+                <w:rFonts w:hint="eastAsia"/>
+              </w:rPr>
+              <w:t>)</w:t>
             </w:r>
           </w:p>
         </w:tc>
@@ -1078,10 +908,7 @@
               <w:jc w:val="center"/>
             </w:pPr>
             <w:r>
-              <w:rPr>
-                <w:rFonts w:hint="eastAsia"/>
-              </w:rPr>
-              <w:t>Index</w:t>
+              <w:t>idx</w:t>
             </w:r>
           </w:p>
         </w:tc>
@@ -1153,35 +980,51 @@
             <w:tcW w:w="2682" w:type="dxa"/>
             <w:vMerge/>
             <w:tcBorders>
+              <w:top w:val="single" w:sz="12" w:space="0" w:color="auto"/>
               <w:left w:val="single" w:sz="12" w:space="0" w:color="auto"/>
             </w:tcBorders>
           </w:tcPr>
           <w:p>
             <w:pPr>
               <w:jc w:val="center"/>
+              <w:rPr>
+                <w:rFonts w:hint="eastAsia"/>
+              </w:rPr>
             </w:pPr>
           </w:p>
         </w:tc>
         <w:tc>
           <w:tcPr>
             <w:tcW w:w="2004" w:type="dxa"/>
-          </w:tcPr>
-          <w:p>
-            <w:pPr>
-              <w:jc w:val="center"/>
-            </w:pPr>
-            <w:r>
-              <w:t>Name</w:t>
+            <w:tcBorders>
+              <w:top w:val="single" w:sz="12" w:space="0" w:color="auto"/>
+            </w:tcBorders>
+          </w:tcPr>
+          <w:p>
+            <w:pPr>
+              <w:jc w:val="center"/>
+            </w:pPr>
+            <w:r>
+              <w:rPr>
+                <w:rFonts w:hint="eastAsia"/>
+              </w:rPr>
+              <w:t>id</w:t>
             </w:r>
           </w:p>
         </w:tc>
         <w:tc>
           <w:tcPr>
             <w:tcW w:w="2131" w:type="dxa"/>
-          </w:tcPr>
-          <w:p>
-            <w:pPr>
-              <w:jc w:val="center"/>
+            <w:tcBorders>
+              <w:top w:val="single" w:sz="12" w:space="0" w:color="auto"/>
+            </w:tcBorders>
+          </w:tcPr>
+          <w:p>
+            <w:pPr>
+              <w:jc w:val="center"/>
+              <w:rPr>
+                <w:rFonts w:hint="eastAsia"/>
+              </w:rPr>
             </w:pPr>
             <w:r>
               <w:rPr>
@@ -1194,6 +1037,9 @@
         <w:tc>
           <w:tcPr>
             <w:tcW w:w="1903" w:type="dxa"/>
+            <w:tcBorders>
+              <w:top w:val="single" w:sz="12" w:space="0" w:color="auto"/>
+            </w:tcBorders>
           </w:tcPr>
           <w:p>
             <w:pPr>
@@ -1211,12 +1057,16 @@
           <w:tcPr>
             <w:tcW w:w="1716" w:type="dxa"/>
             <w:tcBorders>
+              <w:top w:val="single" w:sz="12" w:space="0" w:color="auto"/>
               <w:right w:val="single" w:sz="12" w:space="0" w:color="auto"/>
             </w:tcBorders>
           </w:tcPr>
           <w:p>
             <w:pPr>
               <w:jc w:val="center"/>
+              <w:rPr>
+                <w:rFonts w:hint="eastAsia"/>
+              </w:rPr>
             </w:pPr>
             <w:r>
               <w:rPr>
@@ -1233,54 +1083,85 @@
             <w:tcW w:w="2682" w:type="dxa"/>
             <w:vMerge/>
             <w:tcBorders>
+              <w:top w:val="single" w:sz="12" w:space="0" w:color="auto"/>
               <w:left w:val="single" w:sz="12" w:space="0" w:color="auto"/>
             </w:tcBorders>
           </w:tcPr>
           <w:p>
             <w:pPr>
               <w:jc w:val="center"/>
+              <w:rPr>
+                <w:rFonts w:hint="eastAsia"/>
+              </w:rPr>
             </w:pPr>
           </w:p>
         </w:tc>
         <w:tc>
           <w:tcPr>
             <w:tcW w:w="2004" w:type="dxa"/>
-          </w:tcPr>
-          <w:p>
-            <w:pPr>
-              <w:jc w:val="center"/>
-            </w:pPr>
-            <w:r>
-              <w:t>Gender</w:t>
+            <w:tcBorders>
+              <w:top w:val="single" w:sz="12" w:space="0" w:color="auto"/>
+            </w:tcBorders>
+          </w:tcPr>
+          <w:p>
+            <w:pPr>
+              <w:jc w:val="center"/>
+              <w:rPr>
+                <w:rFonts w:hint="eastAsia"/>
+              </w:rPr>
+            </w:pPr>
+            <w:r>
+              <w:t>p</w:t>
+            </w:r>
+            <w:r>
+              <w:rPr>
+                <w:rFonts w:hint="eastAsia"/>
+              </w:rPr>
+              <w:t>assword</w:t>
             </w:r>
           </w:p>
         </w:tc>
         <w:tc>
           <w:tcPr>
             <w:tcW w:w="2131" w:type="dxa"/>
-          </w:tcPr>
-          <w:p>
-            <w:pPr>
-              <w:jc w:val="center"/>
-            </w:pPr>
-            <w:r>
-              <w:t>Varchar</w:t>
+            <w:tcBorders>
+              <w:top w:val="single" w:sz="12" w:space="0" w:color="auto"/>
+            </w:tcBorders>
+          </w:tcPr>
+          <w:p>
+            <w:pPr>
+              <w:jc w:val="center"/>
+              <w:rPr>
+                <w:rFonts w:hint="eastAsia"/>
+              </w:rPr>
+            </w:pPr>
+            <w:r>
+              <w:rPr>
+                <w:rFonts w:hint="eastAsia"/>
+              </w:rPr>
+              <w:t>Varchar2</w:t>
             </w:r>
           </w:p>
         </w:tc>
         <w:tc>
           <w:tcPr>
             <w:tcW w:w="1903" w:type="dxa"/>
-          </w:tcPr>
-          <w:p>
-            <w:pPr>
-              <w:jc w:val="center"/>
-            </w:pPr>
-            <w:r>
-              <w:rPr>
-                <w:rFonts w:hint="eastAsia"/>
-              </w:rPr>
-              <w:t>1</w:t>
+            <w:tcBorders>
+              <w:top w:val="single" w:sz="12" w:space="0" w:color="auto"/>
+            </w:tcBorders>
+          </w:tcPr>
+          <w:p>
+            <w:pPr>
+              <w:jc w:val="center"/>
+              <w:rPr>
+                <w:rFonts w:hint="eastAsia"/>
+              </w:rPr>
+            </w:pPr>
+            <w:r>
+              <w:rPr>
+                <w:rFonts w:hint="eastAsia"/>
+              </w:rPr>
+              <w:t>20</w:t>
             </w:r>
           </w:p>
         </w:tc>
@@ -1288,13 +1169,32 @@
           <w:tcPr>
             <w:tcW w:w="1716" w:type="dxa"/>
             <w:tcBorders>
+              <w:top w:val="single" w:sz="12" w:space="0" w:color="auto"/>
               <w:right w:val="single" w:sz="12" w:space="0" w:color="auto"/>
             </w:tcBorders>
           </w:tcPr>
           <w:p>
             <w:pPr>
               <w:jc w:val="center"/>
-            </w:pPr>
+              <w:rPr>
+                <w:rFonts w:hint="eastAsia"/>
+              </w:rPr>
+            </w:pPr>
+            <w:r>
+              <w:rPr>
+                <w:rFonts w:hint="eastAsia"/>
+              </w:rPr>
+              <w:t>Not</w:t>
+            </w:r>
+            <w:r>
+              <w:t xml:space="preserve"> </w:t>
+            </w:r>
+            <w:r>
+              <w:rPr>
+                <w:rFonts w:hint="eastAsia"/>
+              </w:rPr>
+              <w:t>null</w:t>
+            </w:r>
           </w:p>
         </w:tc>
       </w:tr>
@@ -1322,10 +1222,10 @@
               <w:jc w:val="center"/>
             </w:pPr>
             <w:r>
-              <w:rPr>
-                <w:rFonts w:hint="eastAsia"/>
-              </w:rPr>
-              <w:t>Phone</w:t>
+              <w:t>n</w:t>
+            </w:r>
+            <w:r>
+              <w:t>ame</w:t>
             </w:r>
           </w:p>
         </w:tc>
@@ -1338,6 +1238,9 @@
               <w:jc w:val="center"/>
             </w:pPr>
             <w:r>
+              <w:rPr>
+                <w:rFonts w:hint="eastAsia"/>
+              </w:rPr>
               <w:t>Varchar2</w:t>
             </w:r>
           </w:p>
@@ -1354,7 +1257,7 @@
               <w:rPr>
                 <w:rFonts w:hint="eastAsia"/>
               </w:rPr>
-              <w:t>11</w:t>
+              <w:t>20</w:t>
             </w:r>
           </w:p>
         </w:tc>
@@ -1369,6 +1272,12 @@
             <w:pPr>
               <w:jc w:val="center"/>
             </w:pPr>
+            <w:r>
+              <w:rPr>
+                <w:rFonts w:hint="eastAsia"/>
+              </w:rPr>
+              <w:t>Not null</w:t>
+            </w:r>
           </w:p>
         </w:tc>
       </w:tr>
@@ -1394,15 +1303,12 @@
           <w:p>
             <w:pPr>
               <w:jc w:val="center"/>
-              <w:rPr>
-                <w:rFonts w:hint="eastAsia"/>
-              </w:rPr>
-            </w:pPr>
-            <w:r>
-              <w:rPr>
-                <w:rFonts w:hint="eastAsia"/>
-              </w:rPr>
-              <w:t>E_mail</w:t>
+            </w:pPr>
+            <w:r>
+              <w:t>g</w:t>
+            </w:r>
+            <w:r>
+              <w:t>ender</w:t>
             </w:r>
           </w:p>
         </w:tc>
@@ -1415,10 +1321,7 @@
               <w:jc w:val="center"/>
             </w:pPr>
             <w:r>
-              <w:rPr>
-                <w:rFonts w:hint="eastAsia"/>
-              </w:rPr>
-              <w:t>Varchar2</w:t>
+              <w:t>Varchar</w:t>
             </w:r>
           </w:p>
         </w:tc>
@@ -1429,15 +1332,12 @@
           <w:p>
             <w:pPr>
               <w:jc w:val="center"/>
-              <w:rPr>
-                <w:rFonts w:hint="eastAsia"/>
-              </w:rPr>
-            </w:pPr>
-            <w:r>
-              <w:rPr>
-                <w:rFonts w:hint="eastAsia"/>
-              </w:rPr>
-              <w:t>30</w:t>
+            </w:pPr>
+            <w:r>
+              <w:rPr>
+                <w:rFonts w:hint="eastAsia"/>
+              </w:rPr>
+              <w:t>1</w:t>
             </w:r>
           </w:p>
         </w:tc>
@@ -1462,6 +1362,166 @@
             <w:vMerge/>
             <w:tcBorders>
               <w:left w:val="single" w:sz="12" w:space="0" w:color="auto"/>
+            </w:tcBorders>
+          </w:tcPr>
+          <w:p>
+            <w:pPr>
+              <w:jc w:val="center"/>
+            </w:pPr>
+          </w:p>
+        </w:tc>
+        <w:tc>
+          <w:tcPr>
+            <w:tcW w:w="2004" w:type="dxa"/>
+          </w:tcPr>
+          <w:p>
+            <w:pPr>
+              <w:jc w:val="center"/>
+            </w:pPr>
+            <w:r>
+              <w:rPr>
+                <w:rFonts w:hint="eastAsia"/>
+              </w:rPr>
+              <w:t>p</w:t>
+            </w:r>
+            <w:r>
+              <w:rPr>
+                <w:rFonts w:hint="eastAsia"/>
+              </w:rPr>
+              <w:t>hone</w:t>
+            </w:r>
+          </w:p>
+        </w:tc>
+        <w:tc>
+          <w:tcPr>
+            <w:tcW w:w="2131" w:type="dxa"/>
+          </w:tcPr>
+          <w:p>
+            <w:pPr>
+              <w:jc w:val="center"/>
+            </w:pPr>
+            <w:r>
+              <w:t>Varchar2</w:t>
+            </w:r>
+          </w:p>
+        </w:tc>
+        <w:tc>
+          <w:tcPr>
+            <w:tcW w:w="1903" w:type="dxa"/>
+          </w:tcPr>
+          <w:p>
+            <w:pPr>
+              <w:jc w:val="center"/>
+            </w:pPr>
+            <w:r>
+              <w:rPr>
+                <w:rFonts w:hint="eastAsia"/>
+              </w:rPr>
+              <w:t>11</w:t>
+            </w:r>
+          </w:p>
+        </w:tc>
+        <w:tc>
+          <w:tcPr>
+            <w:tcW w:w="1716" w:type="dxa"/>
+            <w:tcBorders>
+              <w:right w:val="single" w:sz="12" w:space="0" w:color="auto"/>
+            </w:tcBorders>
+          </w:tcPr>
+          <w:p>
+            <w:pPr>
+              <w:jc w:val="center"/>
+            </w:pPr>
+          </w:p>
+        </w:tc>
+      </w:tr>
+      <w:tr>
+        <w:tc>
+          <w:tcPr>
+            <w:tcW w:w="2682" w:type="dxa"/>
+            <w:vMerge/>
+            <w:tcBorders>
+              <w:left w:val="single" w:sz="12" w:space="0" w:color="auto"/>
+            </w:tcBorders>
+          </w:tcPr>
+          <w:p>
+            <w:pPr>
+              <w:jc w:val="center"/>
+            </w:pPr>
+          </w:p>
+        </w:tc>
+        <w:tc>
+          <w:tcPr>
+            <w:tcW w:w="2004" w:type="dxa"/>
+          </w:tcPr>
+          <w:p>
+            <w:pPr>
+              <w:jc w:val="center"/>
+            </w:pPr>
+            <w:r>
+              <w:t>e</w:t>
+            </w:r>
+            <w:r>
+              <w:rPr>
+                <w:rFonts w:hint="eastAsia"/>
+              </w:rPr>
+              <w:t>mail</w:t>
+            </w:r>
+          </w:p>
+        </w:tc>
+        <w:tc>
+          <w:tcPr>
+            <w:tcW w:w="2131" w:type="dxa"/>
+          </w:tcPr>
+          <w:p>
+            <w:pPr>
+              <w:jc w:val="center"/>
+            </w:pPr>
+            <w:r>
+              <w:rPr>
+                <w:rFonts w:hint="eastAsia"/>
+              </w:rPr>
+              <w:t>Varchar2</w:t>
+            </w:r>
+          </w:p>
+        </w:tc>
+        <w:tc>
+          <w:tcPr>
+            <w:tcW w:w="1903" w:type="dxa"/>
+          </w:tcPr>
+          <w:p>
+            <w:pPr>
+              <w:jc w:val="center"/>
+            </w:pPr>
+            <w:r>
+              <w:rPr>
+                <w:rFonts w:hint="eastAsia"/>
+              </w:rPr>
+              <w:t>30</w:t>
+            </w:r>
+          </w:p>
+        </w:tc>
+        <w:tc>
+          <w:tcPr>
+            <w:tcW w:w="1716" w:type="dxa"/>
+            <w:tcBorders>
+              <w:right w:val="single" w:sz="12" w:space="0" w:color="auto"/>
+            </w:tcBorders>
+          </w:tcPr>
+          <w:p>
+            <w:pPr>
+              <w:jc w:val="center"/>
+            </w:pPr>
+          </w:p>
+        </w:tc>
+      </w:tr>
+      <w:tr>
+        <w:tc>
+          <w:tcPr>
+            <w:tcW w:w="2682" w:type="dxa"/>
+            <w:vMerge/>
+            <w:tcBorders>
+              <w:left w:val="single" w:sz="12" w:space="0" w:color="auto"/>
               <w:bottom w:val="single" w:sz="12" w:space="0" w:color="auto"/>
             </w:tcBorders>
           </w:tcPr>
@@ -1481,15 +1541,15 @@
           <w:p>
             <w:pPr>
               <w:jc w:val="center"/>
-              <w:rPr>
-                <w:rFonts w:hint="eastAsia"/>
-              </w:rPr>
-            </w:pPr>
-            <w:r>
-              <w:rPr>
-                <w:rFonts w:hint="eastAsia"/>
-              </w:rPr>
-              <w:t>Admin</w:t>
+            </w:pPr>
+            <w:r>
+              <w:t>a</w:t>
+            </w:r>
+            <w:r>
+              <w:rPr>
+                <w:rFonts w:hint="eastAsia"/>
+              </w:rPr>
+              <w:t>dmin</w:t>
             </w:r>
           </w:p>
         </w:tc>
@@ -1503,9 +1563,6 @@
           <w:p>
             <w:pPr>
               <w:jc w:val="center"/>
-              <w:rPr>
-                <w:rFonts w:hint="eastAsia"/>
-              </w:rPr>
             </w:pPr>
             <w:r>
               <w:rPr>
@@ -1525,9 +1582,6 @@
           <w:p>
             <w:pPr>
               <w:jc w:val="center"/>
-              <w:rPr>
-                <w:rFonts w:hint="eastAsia"/>
-              </w:rPr>
             </w:pPr>
             <w:r>
               <w:rPr>
@@ -1582,9 +1636,6 @@
           <w:p>
             <w:pPr>
               <w:jc w:val="center"/>
-              <w:rPr>
-                <w:rFonts w:hint="eastAsia"/>
-              </w:rPr>
             </w:pPr>
             <w:r>
               <w:rPr>
@@ -1604,15 +1655,9 @@
           <w:p>
             <w:pPr>
               <w:jc w:val="center"/>
-              <w:rPr>
-                <w:rFonts w:hint="eastAsia"/>
-              </w:rPr>
-            </w:pPr>
-            <w:r>
-              <w:rPr>
-                <w:rFonts w:hint="eastAsia"/>
-              </w:rPr>
-              <w:t>Index</w:t>
+            </w:pPr>
+            <w:r>
+              <w:t>idx</w:t>
             </w:r>
           </w:p>
         </w:tc>
@@ -1626,9 +1671,6 @@
           <w:p>
             <w:pPr>
               <w:jc w:val="center"/>
-              <w:rPr>
-                <w:rFonts w:hint="eastAsia"/>
-              </w:rPr>
             </w:pPr>
             <w:r>
               <w:rPr>
@@ -1648,9 +1690,6 @@
           <w:p>
             <w:pPr>
               <w:jc w:val="center"/>
-              <w:rPr>
-                <w:rFonts w:hint="eastAsia"/>
-              </w:rPr>
             </w:pPr>
             <w:r>
               <w:rPr>
@@ -1693,9 +1732,6 @@
           <w:p>
             <w:pPr>
               <w:jc w:val="center"/>
-              <w:rPr>
-                <w:rFonts w:hint="eastAsia"/>
-              </w:rPr>
             </w:pPr>
           </w:p>
         </w:tc>
@@ -1706,15 +1742,15 @@
           <w:p>
             <w:pPr>
               <w:jc w:val="center"/>
-              <w:rPr>
-                <w:rFonts w:hint="eastAsia"/>
-              </w:rPr>
-            </w:pPr>
-            <w:r>
-              <w:rPr>
-                <w:rFonts w:hint="eastAsia"/>
-              </w:rPr>
-              <w:t>BoardCode</w:t>
+            </w:pPr>
+            <w:r>
+              <w:t>c</w:t>
+            </w:r>
+            <w:r>
+              <w:rPr>
+                <w:rFonts w:hint="eastAsia"/>
+              </w:rPr>
+              <w:t>ode</w:t>
             </w:r>
           </w:p>
         </w:tc>
@@ -1725,9 +1761,6 @@
           <w:p>
             <w:pPr>
               <w:jc w:val="center"/>
-              <w:rPr>
-                <w:rFonts w:hint="eastAsia"/>
-              </w:rPr>
             </w:pPr>
             <w:r>
               <w:rPr>
@@ -1744,9 +1777,6 @@
           <w:p>
             <w:pPr>
               <w:jc w:val="center"/>
-              <w:rPr>
-                <w:rFonts w:hint="eastAsia"/>
-              </w:rPr>
             </w:pPr>
             <w:r>
               <w:rPr>
@@ -1789,9 +1819,6 @@
           <w:p>
             <w:pPr>
               <w:jc w:val="center"/>
-              <w:rPr>
-                <w:rFonts w:hint="eastAsia"/>
-              </w:rPr>
             </w:pPr>
           </w:p>
         </w:tc>
@@ -1805,15 +1832,15 @@
           <w:p>
             <w:pPr>
               <w:jc w:val="center"/>
-              <w:rPr>
-                <w:rFonts w:hint="eastAsia"/>
-              </w:rPr>
-            </w:pPr>
-            <w:r>
-              <w:rPr>
-                <w:rFonts w:hint="eastAsia"/>
-              </w:rPr>
-              <w:t>Board_Subject</w:t>
+            </w:pPr>
+            <w:r>
+              <w:t>s</w:t>
+            </w:r>
+            <w:r>
+              <w:rPr>
+                <w:rFonts w:hint="eastAsia"/>
+              </w:rPr>
+              <w:t>ubject</w:t>
             </w:r>
           </w:p>
         </w:tc>
@@ -1827,9 +1854,6 @@
           <w:p>
             <w:pPr>
               <w:jc w:val="center"/>
-              <w:rPr>
-                <w:rFonts w:hint="eastAsia"/>
-              </w:rPr>
             </w:pPr>
             <w:r>
               <w:rPr>
@@ -1849,9 +1873,6 @@
           <w:p>
             <w:pPr>
               <w:jc w:val="center"/>
-              <w:rPr>
-                <w:rFonts w:hint="eastAsia"/>
-              </w:rPr>
             </w:pPr>
             <w:r>
               <w:rPr>
@@ -1897,9 +1918,6 @@
           <w:p>
             <w:pPr>
               <w:jc w:val="center"/>
-              <w:rPr>
-                <w:rFonts w:hint="eastAsia"/>
-              </w:rPr>
             </w:pPr>
             <w:r>
               <w:rPr>
@@ -1911,12 +1929,8 @@
           <w:p>
             <w:pPr>
               <w:jc w:val="center"/>
-              <w:rPr>
-                <w:rFonts w:hint="eastAsia"/>
-              </w:rPr>
-            </w:pPr>
-            <w:r>
-              <w:lastRenderedPageBreak/>
+            </w:pPr>
+            <w:r>
               <w:t>(</w:t>
             </w:r>
             <w:r>
@@ -1940,13 +1954,9 @@
           <w:p>
             <w:pPr>
               <w:jc w:val="center"/>
-              <w:rPr>
-                <w:rFonts w:hint="eastAsia"/>
-              </w:rPr>
-            </w:pPr>
-            <w:r>
-              <w:lastRenderedPageBreak/>
-              <w:t>Index</w:t>
+            </w:pPr>
+            <w:r>
+              <w:t>idx</w:t>
             </w:r>
           </w:p>
         </w:tc>
@@ -1963,9 +1973,6 @@
           <w:p>
             <w:pPr>
               <w:jc w:val="center"/>
-              <w:rPr>
-                <w:rFonts w:hint="eastAsia"/>
-              </w:rPr>
             </w:pPr>
             <w:r>
               <w:rPr>
@@ -1988,9 +1995,6 @@
           <w:p>
             <w:pPr>
               <w:jc w:val="center"/>
-              <w:rPr>
-                <w:rFonts w:hint="eastAsia"/>
-              </w:rPr>
             </w:pPr>
             <w:r>
               <w:rPr>
@@ -2038,9 +2042,6 @@
           <w:p>
             <w:pPr>
               <w:jc w:val="center"/>
-              <w:rPr>
-                <w:rFonts w:hint="eastAsia"/>
-              </w:rPr>
             </w:pPr>
           </w:p>
         </w:tc>
@@ -2059,13 +2060,13 @@
               <w:jc w:val="center"/>
             </w:pPr>
             <w:r>
-              <w:t>Post</w:t>
-            </w:r>
-            <w:r>
-              <w:rPr>
-                <w:rFonts w:hint="eastAsia"/>
-              </w:rPr>
-              <w:t>_Code</w:t>
+              <w:t>c</w:t>
+            </w:r>
+            <w:r>
+              <w:rPr>
+                <w:rFonts w:hint="eastAsia"/>
+              </w:rPr>
+              <w:t>ode</w:t>
             </w:r>
           </w:p>
         </w:tc>
@@ -2082,9 +2083,6 @@
           <w:p>
             <w:pPr>
               <w:jc w:val="center"/>
-              <w:rPr>
-                <w:rFonts w:hint="eastAsia"/>
-              </w:rPr>
             </w:pPr>
             <w:r>
               <w:rPr>
@@ -2107,9 +2105,6 @@
           <w:p>
             <w:pPr>
               <w:jc w:val="center"/>
-              <w:rPr>
-                <w:rFonts w:hint="eastAsia"/>
-              </w:rPr>
             </w:pPr>
             <w:r>
               <w:rPr>
@@ -2157,9 +2152,6 @@
           <w:p>
             <w:pPr>
               <w:jc w:val="center"/>
-              <w:rPr>
-                <w:rFonts w:hint="eastAsia"/>
-              </w:rPr>
             </w:pPr>
           </w:p>
         </w:tc>
@@ -2176,27 +2168,15 @@
           <w:p>
             <w:pPr>
               <w:jc w:val="center"/>
-              <w:rPr>
-                <w:rFonts w:hint="eastAsia"/>
-              </w:rPr>
-            </w:pPr>
-            <w:r>
-              <w:t>Post</w:t>
-            </w:r>
-            <w:r>
-              <w:rPr>
-                <w:rFonts w:hint="eastAsia"/>
-              </w:rPr>
-              <w:t>_</w:t>
-            </w:r>
-            <w:r>
-              <w:t>T</w:t>
-            </w:r>
-            <w:r>
-              <w:rPr>
-                <w:rFonts w:hint="eastAsia"/>
-              </w:rPr>
-              <w:t>itle</w:t>
+            </w:pPr>
+            <w:r>
+              <w:t>i</w:t>
+            </w:r>
+            <w:r>
+              <w:rPr>
+                <w:rFonts w:hint="eastAsia"/>
+              </w:rPr>
+              <w:t>d</w:t>
             </w:r>
           </w:p>
         </w:tc>
@@ -2218,6 +2198,9 @@
               </w:rPr>
             </w:pPr>
             <w:r>
+              <w:rPr>
+                <w:rFonts w:hint="eastAsia"/>
+              </w:rPr>
               <w:t>Varchar2</w:t>
             </w:r>
           </w:p>
@@ -2243,7 +2226,7 @@
               <w:rPr>
                 <w:rFonts w:hint="eastAsia"/>
               </w:rPr>
-              <w:t>30</w:t>
+              <w:t>20</w:t>
             </w:r>
           </w:p>
         </w:tc>
@@ -2260,6 +2243,9 @@
           <w:p>
             <w:pPr>
               <w:jc w:val="center"/>
+              <w:rPr>
+                <w:rFonts w:hint="eastAsia"/>
+              </w:rPr>
             </w:pPr>
             <w:r>
               <w:rPr>
@@ -2285,9 +2271,6 @@
           <w:p>
             <w:pPr>
               <w:jc w:val="center"/>
-              <w:rPr>
-                <w:rFonts w:hint="eastAsia"/>
-              </w:rPr>
             </w:pPr>
           </w:p>
         </w:tc>
@@ -2306,19 +2289,13 @@
               <w:jc w:val="center"/>
             </w:pPr>
             <w:r>
-              <w:rPr>
-                <w:rFonts w:hint="eastAsia"/>
-              </w:rPr>
-              <w:t>Post_</w:t>
-            </w:r>
-            <w:r>
-              <w:t>C</w:t>
-            </w:r>
-            <w:r>
-              <w:rPr>
-                <w:rFonts w:hint="eastAsia"/>
-              </w:rPr>
-              <w:t>ontents</w:t>
+              <w:t>t</w:t>
+            </w:r>
+            <w:r>
+              <w:rPr>
+                <w:rFonts w:hint="eastAsia"/>
+              </w:rPr>
+              <w:t>itle</w:t>
             </w:r>
           </w:p>
         </w:tc>
@@ -2337,13 +2314,12 @@
               <w:jc w:val="center"/>
             </w:pPr>
             <w:r>
-              <w:t>V</w:t>
-            </w:r>
-            <w:r>
-              <w:rPr>
-                <w:rFonts w:hint="eastAsia"/>
-              </w:rPr>
-              <w:t>archar2</w:t>
+              <w:t>Varch</w:t>
+            </w:r>
+            <w:bookmarkStart w:id="0" w:name="_GoBack"/>
+            <w:bookmarkEnd w:id="0"/>
+            <w:r>
+              <w:t>ar2</w:t>
             </w:r>
           </w:p>
         </w:tc>
@@ -2360,18 +2336,12 @@
           <w:p>
             <w:pPr>
               <w:jc w:val="center"/>
-              <w:rPr>
-                <w:rFonts w:hint="eastAsia"/>
-              </w:rPr>
-            </w:pPr>
-            <w:r>
-              <w:t>D</w:t>
-            </w:r>
-            <w:r>
-              <w:rPr>
-                <w:rFonts w:hint="eastAsia"/>
-              </w:rPr>
-              <w:t>efault</w:t>
+            </w:pPr>
+            <w:r>
+              <w:rPr>
+                <w:rFonts w:hint="eastAsia"/>
+              </w:rPr>
+              <w:t>30</w:t>
             </w:r>
           </w:p>
         </w:tc>
@@ -2389,6 +2359,12 @@
             <w:pPr>
               <w:jc w:val="center"/>
             </w:pPr>
+            <w:r>
+              <w:rPr>
+                <w:rFonts w:hint="eastAsia"/>
+              </w:rPr>
+              <w:t>Not null</w:t>
+            </w:r>
           </w:p>
         </w:tc>
       </w:tr>
@@ -2407,9 +2383,6 @@
           <w:p>
             <w:pPr>
               <w:jc w:val="center"/>
-              <w:rPr>
-                <w:rFonts w:hint="eastAsia"/>
-              </w:rPr>
             </w:pPr>
           </w:p>
         </w:tc>
@@ -2426,24 +2399,15 @@
           <w:p>
             <w:pPr>
               <w:jc w:val="center"/>
-              <w:rPr>
-                <w:rFonts w:hint="eastAsia"/>
-              </w:rPr>
-            </w:pPr>
-            <w:r>
-              <w:rPr>
-                <w:rFonts w:hint="eastAsia"/>
-              </w:rPr>
-              <w:t>Post_</w:t>
-            </w:r>
-            <w:r>
-              <w:t>R</w:t>
-            </w:r>
-            <w:r>
-              <w:rPr>
-                <w:rFonts w:hint="eastAsia"/>
-              </w:rPr>
-              <w:t>egister</w:t>
+            </w:pPr>
+            <w:r>
+              <w:t>c</w:t>
+            </w:r>
+            <w:r>
+              <w:rPr>
+                <w:rFonts w:hint="eastAsia"/>
+              </w:rPr>
+              <w:t>ontents</w:t>
             </w:r>
           </w:p>
         </w:tc>
@@ -2487,7 +2451,13 @@
               <w:jc w:val="center"/>
             </w:pPr>
             <w:r>
-              <w:t>20</w:t>
+              <w:t>D</w:t>
+            </w:r>
+            <w:r>
+              <w:rPr>
+                <w:rFonts w:hint="eastAsia"/>
+              </w:rPr>
+              <w:t>efault</w:t>
             </w:r>
           </w:p>
         </w:tc>
@@ -2505,12 +2475,6 @@
             <w:pPr>
               <w:jc w:val="center"/>
             </w:pPr>
-            <w:r>
-              <w:rPr>
-                <w:rFonts w:hint="eastAsia"/>
-              </w:rPr>
-              <w:t>Not null</w:t>
-            </w:r>
           </w:p>
         </w:tc>
       </w:tr>
@@ -2529,9 +2493,6 @@
           <w:p>
             <w:pPr>
               <w:jc w:val="center"/>
-              <w:rPr>
-                <w:rFonts w:hint="eastAsia"/>
-              </w:rPr>
             </w:pPr>
           </w:p>
         </w:tc>
@@ -2548,18 +2509,9 @@
           <w:p>
             <w:pPr>
               <w:jc w:val="center"/>
-              <w:rPr>
-                <w:rFonts w:hint="eastAsia"/>
-              </w:rPr>
-            </w:pPr>
-            <w:r>
-              <w:rPr>
-                <w:rFonts w:hint="eastAsia"/>
-              </w:rPr>
-              <w:t>Post_</w:t>
-            </w:r>
-            <w:r>
-              <w:t>S</w:t>
+            </w:pPr>
+            <w:r>
+              <w:t>s</w:t>
             </w:r>
             <w:r>
               <w:rPr>
@@ -2654,9 +2606,6 @@
           <w:p>
             <w:pPr>
               <w:jc w:val="center"/>
-              <w:rPr>
-                <w:rFonts w:hint="eastAsia"/>
-              </w:rPr>
             </w:pPr>
           </w:p>
         </w:tc>
@@ -2673,18 +2622,9 @@
           <w:p>
             <w:pPr>
               <w:jc w:val="center"/>
-              <w:rPr>
-                <w:rFonts w:hint="eastAsia"/>
-              </w:rPr>
-            </w:pPr>
-            <w:r>
-              <w:rPr>
-                <w:rFonts w:hint="eastAsia"/>
-              </w:rPr>
-              <w:t>Post_</w:t>
-            </w:r>
-            <w:r>
-              <w:t>Issue</w:t>
+            </w:pPr>
+            <w:r>
+              <w:t>date</w:t>
             </w:r>
           </w:p>
         </w:tc>
@@ -2701,9 +2641,6 @@
           <w:p>
             <w:pPr>
               <w:jc w:val="center"/>
-              <w:rPr>
-                <w:rFonts w:hint="eastAsia"/>
-              </w:rPr>
             </w:pPr>
             <w:r>
               <w:rPr>
@@ -2759,13 +2696,7 @@
         </w:tc>
       </w:tr>
     </w:tbl>
-    <w:p>
-      <w:pPr>
-        <w:rPr>
-          <w:rFonts w:hint="eastAsia"/>
-        </w:rPr>
-      </w:pPr>
-    </w:p>
+    <w:p/>
     <w:p>
       <w:pPr>
         <w:widowControl/>
@@ -2821,9 +2752,6 @@
           <w:p>
             <w:pPr>
               <w:jc w:val="center"/>
-              <w:rPr>
-                <w:rFonts w:hint="eastAsia"/>
-              </w:rPr>
             </w:pPr>
             <w:r>
               <w:rPr>
@@ -2845,9 +2773,6 @@
           <w:p>
             <w:pPr>
               <w:jc w:val="center"/>
-              <w:rPr>
-                <w:rFonts w:hint="eastAsia"/>
-              </w:rPr>
             </w:pPr>
             <w:r>
               <w:rPr>
@@ -2869,9 +2794,6 @@
           <w:p>
             <w:pPr>
               <w:jc w:val="center"/>
-              <w:rPr>
-                <w:rFonts w:hint="eastAsia"/>
-              </w:rPr>
             </w:pPr>
             <w:r>
               <w:rPr>
@@ -3014,9 +2936,6 @@
           <w:p>
             <w:pPr>
               <w:jc w:val="center"/>
-              <w:rPr>
-                <w:rFonts w:hint="eastAsia"/>
-              </w:rPr>
             </w:pPr>
             <w:r>
               <w:rPr>
@@ -3214,13 +3133,7 @@
             </w:tcBorders>
             <w:vAlign w:val="center"/>
           </w:tcPr>
-          <w:p>
-            <w:pPr>
-              <w:rPr>
-                <w:rFonts w:hint="eastAsia"/>
-              </w:rPr>
-            </w:pPr>
-          </w:p>
+          <w:p/>
         </w:tc>
         <w:tc>
           <w:tcPr>
@@ -3261,13 +3174,7 @@
             </w:tcBorders>
             <w:vAlign w:val="center"/>
           </w:tcPr>
-          <w:p>
-            <w:pPr>
-              <w:rPr>
-                <w:rFonts w:hint="eastAsia"/>
-              </w:rPr>
-            </w:pPr>
-          </w:p>
+          <w:p/>
         </w:tc>
         <w:tc>
           <w:tcPr>
@@ -3278,11 +3185,6 @@
             <w:vAlign w:val="center"/>
           </w:tcPr>
           <w:p>
-            <w:pPr>
-              <w:rPr>
-                <w:rFonts w:hint="eastAsia"/>
-              </w:rPr>
-            </w:pPr>
             <w:r>
               <w:rPr>
                 <w:rFonts w:hint="eastAsia"/>
@@ -3314,13 +3216,7 @@
             </w:tcBorders>
             <w:vAlign w:val="center"/>
           </w:tcPr>
-          <w:p>
-            <w:pPr>
-              <w:rPr>
-                <w:rFonts w:hint="eastAsia"/>
-              </w:rPr>
-            </w:pPr>
-          </w:p>
+          <w:p/>
         </w:tc>
         <w:tc>
           <w:tcPr>
@@ -3332,11 +3228,6 @@
             <w:vAlign w:val="center"/>
           </w:tcPr>
           <w:p>
-            <w:pPr>
-              <w:rPr>
-                <w:rFonts w:hint="eastAsia"/>
-              </w:rPr>
-            </w:pPr>
             <w:r>
               <w:rPr>
                 <w:rFonts w:hint="eastAsia"/>
@@ -3371,9 +3262,6 @@
           <w:p>
             <w:pPr>
               <w:jc w:val="center"/>
-              <w:rPr>
-                <w:rFonts w:hint="eastAsia"/>
-              </w:rPr>
             </w:pPr>
             <w:r>
               <w:rPr>
@@ -3393,11 +3281,6 @@
             <w:vAlign w:val="center"/>
           </w:tcPr>
           <w:p>
-            <w:pPr>
-              <w:rPr>
-                <w:rFonts w:hint="eastAsia"/>
-              </w:rPr>
-            </w:pPr>
             <w:r>
               <w:rPr>
                 <w:rFonts w:hint="eastAsia"/>
@@ -3427,13 +3310,7 @@
               <w:left w:val="single" w:sz="12" w:space="0" w:color="auto"/>
             </w:tcBorders>
           </w:tcPr>
-          <w:p>
-            <w:pPr>
-              <w:rPr>
-                <w:rFonts w:hint="eastAsia"/>
-              </w:rPr>
-            </w:pPr>
-          </w:p>
+          <w:p/>
         </w:tc>
         <w:tc>
           <w:tcPr>
@@ -3444,11 +3321,6 @@
             <w:vAlign w:val="center"/>
           </w:tcPr>
           <w:p>
-            <w:pPr>
-              <w:rPr>
-                <w:rFonts w:hint="eastAsia"/>
-              </w:rPr>
-            </w:pPr>
             <w:r>
               <w:rPr>
                 <w:rFonts w:hint="eastAsia"/>
@@ -3480,13 +3352,7 @@
               <w:bottom w:val="single" w:sz="12" w:space="0" w:color="auto"/>
             </w:tcBorders>
           </w:tcPr>
-          <w:p>
-            <w:pPr>
-              <w:rPr>
-                <w:rFonts w:hint="eastAsia"/>
-              </w:rPr>
-            </w:pPr>
-          </w:p>
+          <w:p/>
         </w:tc>
         <w:tc>
           <w:tcPr>
@@ -3498,11 +3364,6 @@
             <w:vAlign w:val="center"/>
           </w:tcPr>
           <w:p>
-            <w:pPr>
-              <w:rPr>
-                <w:rFonts w:hint="eastAsia"/>
-              </w:rPr>
-            </w:pPr>
             <w:r>
               <w:rPr>
                 <w:rFonts w:hint="eastAsia"/>
@@ -3799,7 +3660,7 @@
 </file>
 
 <file path=word/endnotes.xml><?xml version="1.0" encoding="utf-8"?>
-<w:endnotes xmlns:wpc="http://schemas.microsoft.com/office/word/2010/wordprocessingCanvas" xmlns:mc="http://schemas.openxmlformats.org/markup-compatibility/2006" xmlns:o="urn:schemas-microsoft-com:office:office" xmlns:r="http://schemas.openxmlformats.org/officeDocument/2006/relationships" xmlns:m="http://schemas.openxmlformats.org/officeDocument/2006/math" xmlns:v="urn:schemas-microsoft-com:vml" xmlns:wp14="http://schemas.microsoft.com/office/word/2010/wordprocessingDrawing" xmlns:wp="http://schemas.openxmlformats.org/drawingml/2006/wordprocessingDrawing" xmlns:w10="urn:schemas-microsoft-com:office:word" xmlns:w="http://schemas.openxmlformats.org/wordprocessingml/2006/main" xmlns:w14="http://schemas.microsoft.com/office/word/2010/wordml" xmlns:w15="http://schemas.microsoft.com/office/word/2012/wordml" xmlns:wpg="http://schemas.microsoft.com/office/word/2010/wordprocessingGroup" xmlns:wpi="http://schemas.microsoft.com/office/word/2010/wordprocessingInk" xmlns:wne="http://schemas.microsoft.com/office/word/2006/wordml" xmlns:wps="http://schemas.microsoft.com/office/word/2010/wordprocessingShape" mc:Ignorable="w14 w15 wp14">
+<w:endnotes xmlns:wpc="http://schemas.microsoft.com/office/word/2010/wordprocessingCanvas" xmlns:cx="http://schemas.microsoft.com/office/drawing/2014/chartex" xmlns:cx1="http://schemas.microsoft.com/office/drawing/2015/9/8/chartex" xmlns:mc="http://schemas.openxmlformats.org/markup-compatibility/2006" xmlns:o="urn:schemas-microsoft-com:office:office" xmlns:r="http://schemas.openxmlformats.org/officeDocument/2006/relationships" xmlns:m="http://schemas.openxmlformats.org/officeDocument/2006/math" xmlns:v="urn:schemas-microsoft-com:vml" xmlns:wp14="http://schemas.microsoft.com/office/word/2010/wordprocessingDrawing" xmlns:wp="http://schemas.openxmlformats.org/drawingml/2006/wordprocessingDrawing" xmlns:w10="urn:schemas-microsoft-com:office:word" xmlns:w="http://schemas.openxmlformats.org/wordprocessingml/2006/main" xmlns:w14="http://schemas.microsoft.com/office/word/2010/wordml" xmlns:w15="http://schemas.microsoft.com/office/word/2012/wordml" xmlns:w16se="http://schemas.microsoft.com/office/word/2015/wordml/symex" xmlns:wpg="http://schemas.microsoft.com/office/word/2010/wordprocessingGroup" xmlns:wpi="http://schemas.microsoft.com/office/word/2010/wordprocessingInk" xmlns:wne="http://schemas.microsoft.com/office/word/2006/wordml" xmlns:wps="http://schemas.microsoft.com/office/word/2010/wordprocessingShape" mc:Ignorable="w14 w15 w16se wp14">
   <w:endnote w:type="separator" w:id="-1">
     <w:p>
       <w:pPr>
@@ -3824,7 +3685,7 @@
 </file>
 
 <file path=word/footnotes.xml><?xml version="1.0" encoding="utf-8"?>
-<w:footnotes xmlns:wpc="http://schemas.microsoft.com/office/word/2010/wordprocessingCanvas" xmlns:mc="http://schemas.openxmlformats.org/markup-compatibility/2006" xmlns:o="urn:schemas-microsoft-com:office:office" xmlns:r="http://schemas.openxmlformats.org/officeDocument/2006/relationships" xmlns:m="http://schemas.openxmlformats.org/officeDocument/2006/math" xmlns:v="urn:schemas-microsoft-com:vml" xmlns:wp14="http://schemas.microsoft.com/office/word/2010/wordprocessingDrawing" xmlns:wp="http://schemas.openxmlformats.org/drawingml/2006/wordprocessingDrawing" xmlns:w10="urn:schemas-microsoft-com:office:word" xmlns:w="http://schemas.openxmlformats.org/wordprocessingml/2006/main" xmlns:w14="http://schemas.microsoft.com/office/word/2010/wordml" xmlns:w15="http://schemas.microsoft.com/office/word/2012/wordml" xmlns:wpg="http://schemas.microsoft.com/office/word/2010/wordprocessingGroup" xmlns:wpi="http://schemas.microsoft.com/office/word/2010/wordprocessingInk" xmlns:wne="http://schemas.microsoft.com/office/word/2006/wordml" xmlns:wps="http://schemas.microsoft.com/office/word/2010/wordprocessingShape" mc:Ignorable="w14 w15 wp14">
+<w:footnotes xmlns:wpc="http://schemas.microsoft.com/office/word/2010/wordprocessingCanvas" xmlns:cx="http://schemas.microsoft.com/office/drawing/2014/chartex" xmlns:cx1="http://schemas.microsoft.com/office/drawing/2015/9/8/chartex" xmlns:mc="http://schemas.openxmlformats.org/markup-compatibility/2006" xmlns:o="urn:schemas-microsoft-com:office:office" xmlns:r="http://schemas.openxmlformats.org/officeDocument/2006/relationships" xmlns:m="http://schemas.openxmlformats.org/officeDocument/2006/math" xmlns:v="urn:schemas-microsoft-com:vml" xmlns:wp14="http://schemas.microsoft.com/office/word/2010/wordprocessingDrawing" xmlns:wp="http://schemas.openxmlformats.org/drawingml/2006/wordprocessingDrawing" xmlns:w10="urn:schemas-microsoft-com:office:word" xmlns:w="http://schemas.openxmlformats.org/wordprocessingml/2006/main" xmlns:w14="http://schemas.microsoft.com/office/word/2010/wordml" xmlns:w15="http://schemas.microsoft.com/office/word/2012/wordml" xmlns:w16se="http://schemas.microsoft.com/office/word/2015/wordml/symex" xmlns:wpg="http://schemas.microsoft.com/office/word/2010/wordprocessingGroup" xmlns:wpi="http://schemas.microsoft.com/office/word/2010/wordprocessingInk" xmlns:wne="http://schemas.microsoft.com/office/word/2006/wordml" xmlns:wps="http://schemas.microsoft.com/office/word/2010/wordprocessingShape" mc:Ignorable="w14 w15 w16se wp14">
   <w:footnote w:type="separator" w:id="-1">
     <w:p>
       <w:pPr>
@@ -3849,7 +3710,7 @@
 </file>
 
 <file path=word/numbering.xml><?xml version="1.0" encoding="utf-8"?>
-<w:numbering xmlns:wpc="http://schemas.microsoft.com/office/word/2010/wordprocessingCanvas" xmlns:mc="http://schemas.openxmlformats.org/markup-compatibility/2006" xmlns:o="urn:schemas-microsoft-com:office:office" xmlns:r="http://schemas.openxmlformats.org/officeDocument/2006/relationships" xmlns:m="http://schemas.openxmlformats.org/officeDocument/2006/math" xmlns:v="urn:schemas-microsoft-com:vml" xmlns:wp14="http://schemas.microsoft.com/office/word/2010/wordprocessingDrawing" xmlns:wp="http://schemas.openxmlformats.org/drawingml/2006/wordprocessingDrawing" xmlns:w10="urn:schemas-microsoft-com:office:word" xmlns:w="http://schemas.openxmlformats.org/wordprocessingml/2006/main" xmlns:w14="http://schemas.microsoft.com/office/word/2010/wordml" xmlns:w15="http://schemas.microsoft.com/office/word/2012/wordml" xmlns:wpg="http://schemas.microsoft.com/office/word/2010/wordprocessingGroup" xmlns:wpi="http://schemas.microsoft.com/office/word/2010/wordprocessingInk" xmlns:wne="http://schemas.microsoft.com/office/word/2006/wordml" xmlns:wps="http://schemas.microsoft.com/office/word/2010/wordprocessingShape" mc:Ignorable="w14 w15 wp14">
+<w:numbering xmlns:wpc="http://schemas.microsoft.com/office/word/2010/wordprocessingCanvas" xmlns:cx="http://schemas.microsoft.com/office/drawing/2014/chartex" xmlns:cx1="http://schemas.microsoft.com/office/drawing/2015/9/8/chartex" xmlns:mc="http://schemas.openxmlformats.org/markup-compatibility/2006" xmlns:o="urn:schemas-microsoft-com:office:office" xmlns:r="http://schemas.openxmlformats.org/officeDocument/2006/relationships" xmlns:m="http://schemas.openxmlformats.org/officeDocument/2006/math" xmlns:v="urn:schemas-microsoft-com:vml" xmlns:wp14="http://schemas.microsoft.com/office/word/2010/wordprocessingDrawing" xmlns:wp="http://schemas.openxmlformats.org/drawingml/2006/wordprocessingDrawing" xmlns:w10="urn:schemas-microsoft-com:office:word" xmlns:w="http://schemas.openxmlformats.org/wordprocessingml/2006/main" xmlns:w14="http://schemas.microsoft.com/office/word/2010/wordml" xmlns:w15="http://schemas.microsoft.com/office/word/2012/wordml" xmlns:w16se="http://schemas.microsoft.com/office/word/2015/wordml/symex" xmlns:wpg="http://schemas.microsoft.com/office/word/2010/wordprocessingGroup" xmlns:wpi="http://schemas.microsoft.com/office/word/2010/wordprocessingInk" xmlns:wne="http://schemas.microsoft.com/office/word/2006/wordml" xmlns:wps="http://schemas.microsoft.com/office/word/2010/wordprocessingShape" mc:Ignorable="w14 w15 w16se wp14">
   <w:abstractNum w:abstractNumId="0" w15:restartNumberingAfterBreak="0">
     <w:nsid w:val="093B4072"/>
     <w:multiLevelType w:val="hybridMultilevel"/>
@@ -4129,7 +3990,7 @@
 </file>
 
 <file path=word/styles.xml><?xml version="1.0" encoding="utf-8"?>
-<w:styles xmlns:mc="http://schemas.openxmlformats.org/markup-compatibility/2006" xmlns:r="http://schemas.openxmlformats.org/officeDocument/2006/relationships" xmlns:w="http://schemas.openxmlformats.org/wordprocessingml/2006/main" xmlns:w14="http://schemas.microsoft.com/office/word/2010/wordml" xmlns:w15="http://schemas.microsoft.com/office/word/2012/wordml" mc:Ignorable="w14 w15">
+<w:styles xmlns:mc="http://schemas.openxmlformats.org/markup-compatibility/2006" xmlns:r="http://schemas.openxmlformats.org/officeDocument/2006/relationships" xmlns:w="http://schemas.openxmlformats.org/wordprocessingml/2006/main" xmlns:w14="http://schemas.microsoft.com/office/word/2010/wordml" xmlns:w15="http://schemas.microsoft.com/office/word/2012/wordml" xmlns:w16se="http://schemas.microsoft.com/office/word/2015/wordml/symex" mc:Ignorable="w14 w15 w16se">
   <w:docDefaults>
     <w:rPrDefault>
       <w:rPr>

</xml_diff>

<commit_message>
[AppMa] "개발 문서 수정" doc/FarmerHuan.docx
</commit_message>
<xml_diff>
--- a/doc/FarmerHuan.docx
+++ b/doc/FarmerHuan.docx
@@ -1,6 +1,6 @@
 
 <file path=word/document.xml><?xml version="1.0" encoding="utf-8"?>
-<w:document xmlns:wpc="http://schemas.microsoft.com/office/word/2010/wordprocessingCanvas" xmlns:cx="http://schemas.microsoft.com/office/drawing/2014/chartex" xmlns:cx1="http://schemas.microsoft.com/office/drawing/2015/9/8/chartex" xmlns:mc="http://schemas.openxmlformats.org/markup-compatibility/2006" xmlns:o="urn:schemas-microsoft-com:office:office" xmlns:r="http://schemas.openxmlformats.org/officeDocument/2006/relationships" xmlns:m="http://schemas.openxmlformats.org/officeDocument/2006/math" xmlns:v="urn:schemas-microsoft-com:vml" xmlns:wp14="http://schemas.microsoft.com/office/word/2010/wordprocessingDrawing" xmlns:wp="http://schemas.openxmlformats.org/drawingml/2006/wordprocessingDrawing" xmlns:w10="urn:schemas-microsoft-com:office:word" xmlns:w="http://schemas.openxmlformats.org/wordprocessingml/2006/main" xmlns:w14="http://schemas.microsoft.com/office/word/2010/wordml" xmlns:w15="http://schemas.microsoft.com/office/word/2012/wordml" xmlns:w16se="http://schemas.microsoft.com/office/word/2015/wordml/symex" xmlns:wpg="http://schemas.microsoft.com/office/word/2010/wordprocessingGroup" xmlns:wpi="http://schemas.microsoft.com/office/word/2010/wordprocessingInk" xmlns:wne="http://schemas.microsoft.com/office/word/2006/wordml" xmlns:wps="http://schemas.microsoft.com/office/word/2010/wordprocessingShape" mc:Ignorable="w14 w15 w16se wp14">
+<w:document xmlns:wpc="http://schemas.microsoft.com/office/word/2010/wordprocessingCanvas" xmlns:mc="http://schemas.openxmlformats.org/markup-compatibility/2006" xmlns:o="urn:schemas-microsoft-com:office:office" xmlns:r="http://schemas.openxmlformats.org/officeDocument/2006/relationships" xmlns:m="http://schemas.openxmlformats.org/officeDocument/2006/math" xmlns:v="urn:schemas-microsoft-com:vml" xmlns:wp14="http://schemas.microsoft.com/office/word/2010/wordprocessingDrawing" xmlns:wp="http://schemas.openxmlformats.org/drawingml/2006/wordprocessingDrawing" xmlns:w10="urn:schemas-microsoft-com:office:word" xmlns:w="http://schemas.openxmlformats.org/wordprocessingml/2006/main" xmlns:w14="http://schemas.microsoft.com/office/word/2010/wordml" xmlns:w15="http://schemas.microsoft.com/office/word/2012/wordml" xmlns:wpg="http://schemas.microsoft.com/office/word/2010/wordprocessingGroup" xmlns:wpi="http://schemas.microsoft.com/office/word/2010/wordprocessingInk" xmlns:wne="http://schemas.microsoft.com/office/word/2006/wordml" xmlns:wps="http://schemas.microsoft.com/office/word/2010/wordprocessingShape" mc:Ignorable="w14 w15 wp14">
   <w:body>
     <w:p>
       <w:pPr>
@@ -707,7 +707,23 @@
         </w:tc>
       </w:tr>
     </w:tbl>
-    <w:p/>
+    <w:p>
+      <w:pPr>
+        <w:widowControl/>
+        <w:wordWrap/>
+        <w:autoSpaceDE/>
+        <w:autoSpaceDN/>
+        <w:rPr>
+          <w:b/>
+        </w:rPr>
+      </w:pPr>
+      <w:r>
+        <w:rPr>
+          <w:b/>
+        </w:rPr>
+        <w:br w:type="page"/>
+      </w:r>
+    </w:p>
     <w:p>
       <w:pPr>
         <w:pStyle w:val="a6"/>
@@ -721,6 +737,7 @@
         <w:rPr>
           <w:b/>
         </w:rPr>
+        <w:lastRenderedPageBreak/>
         <w:t>Database</w:t>
       </w:r>
       <w:r>
@@ -987,9 +1004,6 @@
           <w:p>
             <w:pPr>
               <w:jc w:val="center"/>
-              <w:rPr>
-                <w:rFonts w:hint="eastAsia"/>
-              </w:rPr>
             </w:pPr>
           </w:p>
         </w:tc>
@@ -1022,9 +1036,6 @@
           <w:p>
             <w:pPr>
               <w:jc w:val="center"/>
-              <w:rPr>
-                <w:rFonts w:hint="eastAsia"/>
-              </w:rPr>
             </w:pPr>
             <w:r>
               <w:rPr>
@@ -1064,9 +1075,6 @@
           <w:p>
             <w:pPr>
               <w:jc w:val="center"/>
-              <w:rPr>
-                <w:rFonts w:hint="eastAsia"/>
-              </w:rPr>
             </w:pPr>
             <w:r>
               <w:rPr>
@@ -1090,9 +1098,6 @@
           <w:p>
             <w:pPr>
               <w:jc w:val="center"/>
-              <w:rPr>
-                <w:rFonts w:hint="eastAsia"/>
-              </w:rPr>
             </w:pPr>
           </w:p>
         </w:tc>
@@ -1106,9 +1111,6 @@
           <w:p>
             <w:pPr>
               <w:jc w:val="center"/>
-              <w:rPr>
-                <w:rFonts w:hint="eastAsia"/>
-              </w:rPr>
             </w:pPr>
             <w:r>
               <w:t>p</w:t>
@@ -1131,9 +1133,6 @@
           <w:p>
             <w:pPr>
               <w:jc w:val="center"/>
-              <w:rPr>
-                <w:rFonts w:hint="eastAsia"/>
-              </w:rPr>
             </w:pPr>
             <w:r>
               <w:rPr>
@@ -1153,9 +1152,6 @@
           <w:p>
             <w:pPr>
               <w:jc w:val="center"/>
-              <w:rPr>
-                <w:rFonts w:hint="eastAsia"/>
-              </w:rPr>
             </w:pPr>
             <w:r>
               <w:rPr>
@@ -1176,9 +1172,6 @@
           <w:p>
             <w:pPr>
               <w:jc w:val="center"/>
-              <w:rPr>
-                <w:rFonts w:hint="eastAsia"/>
-              </w:rPr>
             </w:pPr>
             <w:r>
               <w:rPr>
@@ -2193,9 +2186,6 @@
           <w:p>
             <w:pPr>
               <w:jc w:val="center"/>
-              <w:rPr>
-                <w:rFonts w:hint="eastAsia"/>
-              </w:rPr>
             </w:pPr>
             <w:r>
               <w:rPr>
@@ -2218,9 +2208,6 @@
           <w:p>
             <w:pPr>
               <w:jc w:val="center"/>
-              <w:rPr>
-                <w:rFonts w:hint="eastAsia"/>
-              </w:rPr>
             </w:pPr>
             <w:r>
               <w:rPr>
@@ -2243,9 +2230,6 @@
           <w:p>
             <w:pPr>
               <w:jc w:val="center"/>
-              <w:rPr>
-                <w:rFonts w:hint="eastAsia"/>
-              </w:rPr>
             </w:pPr>
             <w:r>
               <w:rPr>
@@ -2314,12 +2298,7 @@
               <w:jc w:val="center"/>
             </w:pPr>
             <w:r>
-              <w:t>Varch</w:t>
-            </w:r>
-            <w:bookmarkStart w:id="0" w:name="_GoBack"/>
-            <w:bookmarkEnd w:id="0"/>
-            <w:r>
-              <w:t>ar2</w:t>
+              <w:t>Varchar2</w:t>
             </w:r>
           </w:p>
         </w:tc>
@@ -2707,6 +2686,8 @@
       <w:r>
         <w:br w:type="page"/>
       </w:r>
+      <w:bookmarkStart w:id="0" w:name="_GoBack"/>
+      <w:bookmarkEnd w:id="0"/>
     </w:p>
     <w:p>
       <w:r>
@@ -3660,7 +3641,7 @@
 </file>
 
 <file path=word/endnotes.xml><?xml version="1.0" encoding="utf-8"?>
-<w:endnotes xmlns:wpc="http://schemas.microsoft.com/office/word/2010/wordprocessingCanvas" xmlns:cx="http://schemas.microsoft.com/office/drawing/2014/chartex" xmlns:cx1="http://schemas.microsoft.com/office/drawing/2015/9/8/chartex" xmlns:mc="http://schemas.openxmlformats.org/markup-compatibility/2006" xmlns:o="urn:schemas-microsoft-com:office:office" xmlns:r="http://schemas.openxmlformats.org/officeDocument/2006/relationships" xmlns:m="http://schemas.openxmlformats.org/officeDocument/2006/math" xmlns:v="urn:schemas-microsoft-com:vml" xmlns:wp14="http://schemas.microsoft.com/office/word/2010/wordprocessingDrawing" xmlns:wp="http://schemas.openxmlformats.org/drawingml/2006/wordprocessingDrawing" xmlns:w10="urn:schemas-microsoft-com:office:word" xmlns:w="http://schemas.openxmlformats.org/wordprocessingml/2006/main" xmlns:w14="http://schemas.microsoft.com/office/word/2010/wordml" xmlns:w15="http://schemas.microsoft.com/office/word/2012/wordml" xmlns:w16se="http://schemas.microsoft.com/office/word/2015/wordml/symex" xmlns:wpg="http://schemas.microsoft.com/office/word/2010/wordprocessingGroup" xmlns:wpi="http://schemas.microsoft.com/office/word/2010/wordprocessingInk" xmlns:wne="http://schemas.microsoft.com/office/word/2006/wordml" xmlns:wps="http://schemas.microsoft.com/office/word/2010/wordprocessingShape" mc:Ignorable="w14 w15 w16se wp14">
+<w:endnotes xmlns:wpc="http://schemas.microsoft.com/office/word/2010/wordprocessingCanvas" xmlns:mc="http://schemas.openxmlformats.org/markup-compatibility/2006" xmlns:o="urn:schemas-microsoft-com:office:office" xmlns:r="http://schemas.openxmlformats.org/officeDocument/2006/relationships" xmlns:m="http://schemas.openxmlformats.org/officeDocument/2006/math" xmlns:v="urn:schemas-microsoft-com:vml" xmlns:wp14="http://schemas.microsoft.com/office/word/2010/wordprocessingDrawing" xmlns:wp="http://schemas.openxmlformats.org/drawingml/2006/wordprocessingDrawing" xmlns:w10="urn:schemas-microsoft-com:office:word" xmlns:w="http://schemas.openxmlformats.org/wordprocessingml/2006/main" xmlns:w14="http://schemas.microsoft.com/office/word/2010/wordml" xmlns:w15="http://schemas.microsoft.com/office/word/2012/wordml" xmlns:wpg="http://schemas.microsoft.com/office/word/2010/wordprocessingGroup" xmlns:wpi="http://schemas.microsoft.com/office/word/2010/wordprocessingInk" xmlns:wne="http://schemas.microsoft.com/office/word/2006/wordml" xmlns:wps="http://schemas.microsoft.com/office/word/2010/wordprocessingShape" mc:Ignorable="w14 w15 wp14">
   <w:endnote w:type="separator" w:id="-1">
     <w:p>
       <w:pPr>
@@ -3685,7 +3666,7 @@
 </file>
 
 <file path=word/footnotes.xml><?xml version="1.0" encoding="utf-8"?>
-<w:footnotes xmlns:wpc="http://schemas.microsoft.com/office/word/2010/wordprocessingCanvas" xmlns:cx="http://schemas.microsoft.com/office/drawing/2014/chartex" xmlns:cx1="http://schemas.microsoft.com/office/drawing/2015/9/8/chartex" xmlns:mc="http://schemas.openxmlformats.org/markup-compatibility/2006" xmlns:o="urn:schemas-microsoft-com:office:office" xmlns:r="http://schemas.openxmlformats.org/officeDocument/2006/relationships" xmlns:m="http://schemas.openxmlformats.org/officeDocument/2006/math" xmlns:v="urn:schemas-microsoft-com:vml" xmlns:wp14="http://schemas.microsoft.com/office/word/2010/wordprocessingDrawing" xmlns:wp="http://schemas.openxmlformats.org/drawingml/2006/wordprocessingDrawing" xmlns:w10="urn:schemas-microsoft-com:office:word" xmlns:w="http://schemas.openxmlformats.org/wordprocessingml/2006/main" xmlns:w14="http://schemas.microsoft.com/office/word/2010/wordml" xmlns:w15="http://schemas.microsoft.com/office/word/2012/wordml" xmlns:w16se="http://schemas.microsoft.com/office/word/2015/wordml/symex" xmlns:wpg="http://schemas.microsoft.com/office/word/2010/wordprocessingGroup" xmlns:wpi="http://schemas.microsoft.com/office/word/2010/wordprocessingInk" xmlns:wne="http://schemas.microsoft.com/office/word/2006/wordml" xmlns:wps="http://schemas.microsoft.com/office/word/2010/wordprocessingShape" mc:Ignorable="w14 w15 w16se wp14">
+<w:footnotes xmlns:wpc="http://schemas.microsoft.com/office/word/2010/wordprocessingCanvas" xmlns:mc="http://schemas.openxmlformats.org/markup-compatibility/2006" xmlns:o="urn:schemas-microsoft-com:office:office" xmlns:r="http://schemas.openxmlformats.org/officeDocument/2006/relationships" xmlns:m="http://schemas.openxmlformats.org/officeDocument/2006/math" xmlns:v="urn:schemas-microsoft-com:vml" xmlns:wp14="http://schemas.microsoft.com/office/word/2010/wordprocessingDrawing" xmlns:wp="http://schemas.openxmlformats.org/drawingml/2006/wordprocessingDrawing" xmlns:w10="urn:schemas-microsoft-com:office:word" xmlns:w="http://schemas.openxmlformats.org/wordprocessingml/2006/main" xmlns:w14="http://schemas.microsoft.com/office/word/2010/wordml" xmlns:w15="http://schemas.microsoft.com/office/word/2012/wordml" xmlns:wpg="http://schemas.microsoft.com/office/word/2010/wordprocessingGroup" xmlns:wpi="http://schemas.microsoft.com/office/word/2010/wordprocessingInk" xmlns:wne="http://schemas.microsoft.com/office/word/2006/wordml" xmlns:wps="http://schemas.microsoft.com/office/word/2010/wordprocessingShape" mc:Ignorable="w14 w15 wp14">
   <w:footnote w:type="separator" w:id="-1">
     <w:p>
       <w:pPr>
@@ -3710,8 +3691,8 @@
 </file>
 
 <file path=word/numbering.xml><?xml version="1.0" encoding="utf-8"?>
-<w:numbering xmlns:wpc="http://schemas.microsoft.com/office/word/2010/wordprocessingCanvas" xmlns:cx="http://schemas.microsoft.com/office/drawing/2014/chartex" xmlns:cx1="http://schemas.microsoft.com/office/drawing/2015/9/8/chartex" xmlns:mc="http://schemas.openxmlformats.org/markup-compatibility/2006" xmlns:o="urn:schemas-microsoft-com:office:office" xmlns:r="http://schemas.openxmlformats.org/officeDocument/2006/relationships" xmlns:m="http://schemas.openxmlformats.org/officeDocument/2006/math" xmlns:v="urn:schemas-microsoft-com:vml" xmlns:wp14="http://schemas.microsoft.com/office/word/2010/wordprocessingDrawing" xmlns:wp="http://schemas.openxmlformats.org/drawingml/2006/wordprocessingDrawing" xmlns:w10="urn:schemas-microsoft-com:office:word" xmlns:w="http://schemas.openxmlformats.org/wordprocessingml/2006/main" xmlns:w14="http://schemas.microsoft.com/office/word/2010/wordml" xmlns:w15="http://schemas.microsoft.com/office/word/2012/wordml" xmlns:w16se="http://schemas.microsoft.com/office/word/2015/wordml/symex" xmlns:wpg="http://schemas.microsoft.com/office/word/2010/wordprocessingGroup" xmlns:wpi="http://schemas.microsoft.com/office/word/2010/wordprocessingInk" xmlns:wne="http://schemas.microsoft.com/office/word/2006/wordml" xmlns:wps="http://schemas.microsoft.com/office/word/2010/wordprocessingShape" mc:Ignorable="w14 w15 w16se wp14">
-  <w:abstractNum w:abstractNumId="0" w15:restartNumberingAfterBreak="0">
+<w:numbering xmlns:wpc="http://schemas.microsoft.com/office/word/2010/wordprocessingCanvas" xmlns:mc="http://schemas.openxmlformats.org/markup-compatibility/2006" xmlns:o="urn:schemas-microsoft-com:office:office" xmlns:r="http://schemas.openxmlformats.org/officeDocument/2006/relationships" xmlns:m="http://schemas.openxmlformats.org/officeDocument/2006/math" xmlns:v="urn:schemas-microsoft-com:vml" xmlns:wp14="http://schemas.microsoft.com/office/word/2010/wordprocessingDrawing" xmlns:wp="http://schemas.openxmlformats.org/drawingml/2006/wordprocessingDrawing" xmlns:w10="urn:schemas-microsoft-com:office:word" xmlns:w="http://schemas.openxmlformats.org/wordprocessingml/2006/main" xmlns:w14="http://schemas.microsoft.com/office/word/2010/wordml" xmlns:w15="http://schemas.microsoft.com/office/word/2012/wordml" xmlns:wpg="http://schemas.microsoft.com/office/word/2010/wordprocessingGroup" xmlns:wpi="http://schemas.microsoft.com/office/word/2010/wordprocessingInk" xmlns:wne="http://schemas.microsoft.com/office/word/2006/wordml" xmlns:wps="http://schemas.microsoft.com/office/word/2010/wordprocessingShape" mc:Ignorable="w14 w15 wp14">
+  <w:abstractNum w:abstractNumId="0">
     <w:nsid w:val="093B4072"/>
     <w:multiLevelType w:val="hybridMultilevel"/>
     <w:tmpl w:val="CF48BC40"/>
@@ -3800,7 +3781,7 @@
       </w:pPr>
     </w:lvl>
   </w:abstractNum>
-  <w:abstractNum w:abstractNumId="1" w15:restartNumberingAfterBreak="0">
+  <w:abstractNum w:abstractNumId="1">
     <w:nsid w:val="595A07F7"/>
     <w:multiLevelType w:val="hybridMultilevel"/>
     <w:tmpl w:val="647EA5D8"/>
@@ -3888,7 +3869,7 @@
       </w:pPr>
     </w:lvl>
   </w:abstractNum>
-  <w:abstractNum w:abstractNumId="2" w15:restartNumberingAfterBreak="0">
+  <w:abstractNum w:abstractNumId="2">
     <w:nsid w:val="7642213C"/>
     <w:multiLevelType w:val="hybridMultilevel"/>
     <w:tmpl w:val="3EA0DFDC"/>
@@ -3990,7 +3971,7 @@
 </file>
 
 <file path=word/styles.xml><?xml version="1.0" encoding="utf-8"?>
-<w:styles xmlns:mc="http://schemas.openxmlformats.org/markup-compatibility/2006" xmlns:r="http://schemas.openxmlformats.org/officeDocument/2006/relationships" xmlns:w="http://schemas.openxmlformats.org/wordprocessingml/2006/main" xmlns:w14="http://schemas.microsoft.com/office/word/2010/wordml" xmlns:w15="http://schemas.microsoft.com/office/word/2012/wordml" xmlns:w16se="http://schemas.microsoft.com/office/word/2015/wordml/symex" mc:Ignorable="w14 w15 w16se">
+<w:styles xmlns:mc="http://schemas.openxmlformats.org/markup-compatibility/2006" xmlns:r="http://schemas.openxmlformats.org/officeDocument/2006/relationships" xmlns:w="http://schemas.openxmlformats.org/wordprocessingml/2006/main" xmlns:w14="http://schemas.microsoft.com/office/word/2010/wordml" xmlns:w15="http://schemas.microsoft.com/office/word/2012/wordml" mc:Ignorable="w14 w15">
   <w:docDefaults>
     <w:rPrDefault>
       <w:rPr>
@@ -4491,6 +4472,7 @@
       <w:spacing w:after="0" w:line="240" w:lineRule="auto"/>
     </w:pPr>
     <w:tblPr>
+      <w:tblInd w:w="0" w:type="dxa"/>
       <w:tblBorders>
         <w:top w:val="single" w:sz="4" w:space="0" w:color="auto"/>
         <w:left w:val="single" w:sz="4" w:space="0" w:color="auto"/>
@@ -4499,6 +4481,12 @@
         <w:insideH w:val="single" w:sz="4" w:space="0" w:color="auto"/>
         <w:insideV w:val="single" w:sz="4" w:space="0" w:color="auto"/>
       </w:tblBorders>
+      <w:tblCellMar>
+        <w:top w:w="0" w:type="dxa"/>
+        <w:left w:w="108" w:type="dxa"/>
+        <w:bottom w:w="0" w:type="dxa"/>
+        <w:right w:w="108" w:type="dxa"/>
+      </w:tblCellMar>
     </w:tblPr>
   </w:style>
 </w:styles>

</xml_diff>